<commit_message>
Idee und Zielsetzung geschrieben
</commit_message>
<xml_diff>
--- a/Schriftlich/Major Project.docx
+++ b/Schriftlich/Major Project.docx
@@ -4,6 +4,13 @@
   <w:body>
     <w:sdt>
       <w:sdtPr>
+        <w:rPr>
+          <w:rFonts w:asciiTheme="minorHAnsi" w:eastAsiaTheme="minorHAnsi" w:hAnsiTheme="minorHAnsi" w:cstheme="minorBidi"/>
+          <w:color w:val="auto"/>
+          <w:sz w:val="22"/>
+          <w:szCs w:val="22"/>
+          <w:lang w:eastAsia="en-US"/>
+        </w:rPr>
         <w:id w:val="-710728004"/>
         <w:docPartObj>
           <w:docPartGallery w:val="Table of Contents"/>
@@ -12,13 +19,8 @@
       </w:sdtPr>
       <w:sdtEndPr>
         <w:rPr>
-          <w:rFonts w:asciiTheme="minorHAnsi" w:eastAsiaTheme="minorHAnsi" w:hAnsiTheme="minorHAnsi" w:cstheme="minorBidi"/>
           <w:b/>
           <w:bCs/>
-          <w:color w:val="auto"/>
-          <w:sz w:val="22"/>
-          <w:szCs w:val="22"/>
-          <w:lang w:eastAsia="en-US"/>
         </w:rPr>
       </w:sdtEndPr>
       <w:sdtContent>
@@ -996,27 +998,16 @@
       </w:r>
     </w:p>
     <w:p>
-      <w:r>
-        <w:lastRenderedPageBreak/>
-        <w:fldChar w:fldCharType="begin"/>
-      </w:r>
-      <w:r>
-        <w:instrText xml:space="preserve"> TOC \h \z \c "Abbildung" </w:instrText>
-      </w:r>
-      <w:r>
-        <w:fldChar w:fldCharType="separate"/>
-      </w:r>
-      <w:r>
-        <w:rPr>
-          <w:b/>
-          <w:bCs/>
-          <w:noProof/>
-        </w:rPr>
-        <w:t>Es konnten keine Einträge für ein Abbildungsverzeichnis gefunden werden.</w:t>
-      </w:r>
-      <w:r>
-        <w:fldChar w:fldCharType="end"/>
-      </w:r>
+      <w:fldSimple w:instr=" TOC \h \z \c &quot;Abbildung&quot; ">
+        <w:r>
+          <w:rPr>
+            <w:b/>
+            <w:bCs/>
+            <w:noProof/>
+          </w:rPr>
+          <w:t>Es konnten keine Einträge für ein Abbildungsverzeichnis gefunden werden.</w:t>
+        </w:r>
+      </w:fldSimple>
     </w:p>
     <w:p>
       <w:pPr>
@@ -1053,7 +1044,49 @@
       </w:r>
       <w:bookmarkEnd w:id="1"/>
     </w:p>
-    <w:p/>
+    <w:p>
+      <w:r>
+        <w:t xml:space="preserve">Das Projekt soll eine Mischung aus Spielen sein, um ein neues einzelnes Spiel zu erschaffen. Dabei wird das </w:t>
+      </w:r>
+      <w:r>
+        <w:t>meiste</w:t>
+      </w:r>
+      <w:r>
+        <w:t xml:space="preserve"> aus dem Spiel Kingdom: </w:t>
+      </w:r>
+      <w:proofErr w:type="spellStart"/>
+      <w:r>
+        <w:t>Two</w:t>
+      </w:r>
+      <w:proofErr w:type="spellEnd"/>
+      <w:r>
+        <w:t xml:space="preserve"> </w:t>
+      </w:r>
+      <w:proofErr w:type="spellStart"/>
+      <w:r>
+        <w:t>Crowns</w:t>
+      </w:r>
+      <w:proofErr w:type="spellEnd"/>
+      <w:r>
+        <w:t xml:space="preserve"> genommen. Die Idee ist es, die Mechaniken aus diesem Spiel zu nehmen und mit weiteren zu erweitern. Das heißt, es wird ein 2D Strategiespiel, in dem man als König seines Landes freie Bürger anwerben </w:t>
+      </w:r>
+      <w:r>
+        <w:t>kann,</w:t>
+      </w:r>
+      <w:r>
+        <w:t xml:space="preserve"> um sein Königreich zu verteidigen. Dabei soll das Spiel noch mit einem Crafting System erweitert werden. Dies soll dafür sorgen, dass man die Ausrüstung seiner eigenen Truppen aufwerten und sich selbst eine Ausrüstung craften </w:t>
+      </w:r>
+      <w:r>
+        <w:t>kann,</w:t>
+      </w:r>
+      <w:r>
+        <w:t xml:space="preserve"> um an der Seite der Truppen das Königreich zu verteidigen.</w:t>
+      </w:r>
+    </w:p>
+    <w:p>
+      <w:bookmarkStart w:id="2" w:name="_GoBack"/>
+      <w:bookmarkEnd w:id="2"/>
+    </w:p>
     <w:p>
       <w:pPr>
         <w:pStyle w:val="berschrift2"/>
@@ -1062,11 +1095,48 @@
           <w:numId w:val="1"/>
         </w:numPr>
       </w:pPr>
-      <w:bookmarkStart w:id="2" w:name="_Toc35274962"/>
+      <w:bookmarkStart w:id="3" w:name="_Toc35274962"/>
       <w:r>
         <w:t>Zielsetzung</w:t>
       </w:r>
-      <w:bookmarkEnd w:id="2"/>
+      <w:bookmarkEnd w:id="3"/>
+    </w:p>
+    <w:p>
+      <w:r>
+        <w:t xml:space="preserve">Das Projekt soll ein 2D Crafting und Strategieplattformer sein. Die Qualität des Ergebnisses soll ein spielbares fertiges Produkt darstellen, auf gleicher oder ähnlicher Qualitätsstufe wie Kingdom: New Lands oder Kingdom: </w:t>
+      </w:r>
+      <w:proofErr w:type="spellStart"/>
+      <w:r>
+        <w:t>Two</w:t>
+      </w:r>
+      <w:proofErr w:type="spellEnd"/>
+      <w:r>
+        <w:t xml:space="preserve"> </w:t>
+      </w:r>
+      <w:proofErr w:type="spellStart"/>
+      <w:r>
+        <w:t>Crowns</w:t>
+      </w:r>
+      <w:proofErr w:type="spellEnd"/>
+      <w:r>
+        <w:t xml:space="preserve">. Anders als bei Kingdom: </w:t>
+      </w:r>
+      <w:proofErr w:type="spellStart"/>
+      <w:r>
+        <w:t>Two</w:t>
+      </w:r>
+      <w:proofErr w:type="spellEnd"/>
+      <w:r>
+        <w:t xml:space="preserve"> </w:t>
+      </w:r>
+      <w:proofErr w:type="spellStart"/>
+      <w:r>
+        <w:t>Crowns</w:t>
+      </w:r>
+      <w:proofErr w:type="spellEnd"/>
+      <w:r>
+        <w:t xml:space="preserve"> ist kein Multiplayer Modus zu dem Zeitpunkt eingeplant. Das Projekt soll sich stark an der Kingdom-Reihe anlehnen. Das heißt, es werden Core-Features, wie das Erwerben von freien Bürgern, mithilfe einer Währung ermöglicht. Mit diesen wird dann ein Königreich gebaut und sich gegen die bösen Streitmächte verteidigt. Das Projekt soll aber auch eigene Features beinhalten, wie zum Beispiel: Man kann von dem Reittier absteigen und selbst mit seinen Untertanen gegen die bösen Streitmächte kämpfen. Man kann auch mithilfe eines Crafting-Systems sich die dafür benötigte Ausrüstung erstellen und weiter verbessern, um so den bösen Kräften Einhalt zu gebieten. Zu dem derzeitigen Stand ist keine Veröffentlichung des praktischen Projekts auf Seiten wie Steam oder dem Epic Games Store geplant.</w:t>
+      </w:r>
     </w:p>
     <w:p/>
     <w:p>
@@ -1077,31 +1147,20 @@
           <w:numId w:val="1"/>
         </w:numPr>
       </w:pPr>
-      <w:bookmarkStart w:id="3" w:name="_Toc35274963"/>
+      <w:bookmarkStart w:id="4" w:name="_Toc35274963"/>
       <w:r>
         <w:t>Verortung in der Industrie</w:t>
-      </w:r>
-      <w:bookmarkEnd w:id="3"/>
-    </w:p>
-    <w:p/>
-    <w:p>
-      <w:pPr>
-        <w:pStyle w:val="berschrift1"/>
-      </w:pPr>
-      <w:bookmarkStart w:id="4" w:name="_Toc35274964"/>
-      <w:r>
-        <w:t>Kapitel 2. Kontext</w:t>
       </w:r>
       <w:bookmarkEnd w:id="4"/>
     </w:p>
     <w:p/>
     <w:p>
       <w:pPr>
-        <w:pStyle w:val="berschrift2"/>
-      </w:pPr>
-      <w:bookmarkStart w:id="5" w:name="_Toc35274965"/>
-      <w:r>
-        <w:t>2.1 Referenzmaterial</w:t>
+        <w:pStyle w:val="berschrift1"/>
+      </w:pPr>
+      <w:bookmarkStart w:id="5" w:name="_Toc35274964"/>
+      <w:r>
+        <w:t>Kapitel 2. Kontext</w:t>
       </w:r>
       <w:bookmarkEnd w:id="5"/>
     </w:p>
@@ -1110,9 +1169,9 @@
       <w:pPr>
         <w:pStyle w:val="berschrift2"/>
       </w:pPr>
-      <w:bookmarkStart w:id="6" w:name="_Toc35274966"/>
-      <w:r>
-        <w:t>2.2 Vorstellung Spezieller Techniken</w:t>
+      <w:bookmarkStart w:id="6" w:name="_Toc35274965"/>
+      <w:r>
+        <w:t>2.1 Referenzmaterial</w:t>
       </w:r>
       <w:bookmarkEnd w:id="6"/>
     </w:p>
@@ -1121,16 +1180,24 @@
       <w:pPr>
         <w:pStyle w:val="berschrift2"/>
       </w:pPr>
-      <w:bookmarkStart w:id="7" w:name="_Toc35274967"/>
-      <w:r>
-        <w:t>2.3 Vorstellung der Umgebung</w:t>
+      <w:bookmarkStart w:id="7" w:name="_Toc35274966"/>
+      <w:r>
+        <w:t>2.2 Vorstellung Spezieller Techniken</w:t>
       </w:r>
       <w:bookmarkEnd w:id="7"/>
     </w:p>
+    <w:p/>
     <w:p>
-      <w:bookmarkStart w:id="8" w:name="_GoBack"/>
+      <w:pPr>
+        <w:pStyle w:val="berschrift2"/>
+      </w:pPr>
+      <w:bookmarkStart w:id="8" w:name="_Toc35274967"/>
+      <w:r>
+        <w:t>2.3 Vorstellung der Umgebung</w:t>
+      </w:r>
       <w:bookmarkEnd w:id="8"/>
     </w:p>
+    <w:p/>
     <w:p>
       <w:pPr>
         <w:pStyle w:val="berschrift1"/>
@@ -1170,6 +1237,7 @@
       </w:pPr>
       <w:bookmarkStart w:id="12" w:name="_Toc35274971"/>
       <w:r>
+        <w:lastRenderedPageBreak/>
         <w:t>5.1 Ergebnisse</w:t>
       </w:r>
       <w:bookmarkEnd w:id="12"/>
@@ -2183,7 +2251,7 @@
 </file>
 
 <file path=customXml/itemProps1.xml><?xml version="1.0" encoding="utf-8"?>
-<ds:datastoreItem xmlns:ds="http://schemas.openxmlformats.org/officeDocument/2006/customXml" ds:itemID="{40601363-A293-4D61-AFBB-3F0BB666678C}">
+<ds:datastoreItem xmlns:ds="http://schemas.openxmlformats.org/officeDocument/2006/customXml" ds:itemID="{8DF4A840-8009-4E40-8005-B9EE3063E003}">
   <ds:schemaRefs>
     <ds:schemaRef ds:uri="http://schemas.openxmlformats.org/officeDocument/2006/bibliography"/>
   </ds:schemaRefs>

</xml_diff>

<commit_message>
Verortung in der Industrie hinzugefügt
</commit_message>
<xml_diff>
--- a/Schriftlich/Major Project.docx
+++ b/Schriftlich/Major Project.docx
@@ -1083,10 +1083,7 @@
         <w:t xml:space="preserve"> um an der Seite der Truppen das Königreich zu verteidigen.</w:t>
       </w:r>
     </w:p>
-    <w:p>
-      <w:bookmarkStart w:id="2" w:name="_GoBack"/>
-      <w:bookmarkEnd w:id="2"/>
-    </w:p>
+    <w:p/>
     <w:p>
       <w:pPr>
         <w:pStyle w:val="berschrift2"/>
@@ -1095,11 +1092,11 @@
           <w:numId w:val="1"/>
         </w:numPr>
       </w:pPr>
-      <w:bookmarkStart w:id="3" w:name="_Toc35274962"/>
+      <w:bookmarkStart w:id="2" w:name="_Toc35274962"/>
       <w:r>
         <w:t>Zielsetzung</w:t>
       </w:r>
-      <w:bookmarkEnd w:id="3"/>
+      <w:bookmarkEnd w:id="2"/>
     </w:p>
     <w:p>
       <w:r>
@@ -1147,13 +1144,93 @@
           <w:numId w:val="1"/>
         </w:numPr>
       </w:pPr>
-      <w:bookmarkStart w:id="4" w:name="_Toc35274963"/>
+      <w:bookmarkStart w:id="3" w:name="_Toc35274963"/>
       <w:r>
         <w:t>Verortung in der Industrie</w:t>
       </w:r>
+      <w:bookmarkEnd w:id="3"/>
+    </w:p>
+    <w:p>
+      <w:r>
+        <w:t xml:space="preserve">Die Möglichkeit, das Projekt kommerziell verwertbar zu machen wäre dann gegeben, sofern keine Ressourcen der SAE genutzt werden würden. Auch wäre eine kommerzielle Nutzung nur dann möglich, wenn die Ersteller der Assets und Sounds damit einverstanden wären, dass ihre erstelle 4 Arbeit für kommerzielle Zwecke zu verwenden sind. Wenn diese Sachen geklärt wären oder zutreffend, wäre eine kommerzielle Verwendung des Projektes möglich. Das Projekt könnte auf der Gamescom gezeigt werden, um Spieler auf dieses aufmerksam zu machen. Diese könnten dann auf der Gamescom eine spielbare Version des Projektes spielen und mögliche Interessenten begeistern. Man könnte mit dem Projekt auf der SAE Alumni </w:t>
+      </w:r>
+      <w:proofErr w:type="spellStart"/>
+      <w:r>
+        <w:t>Convetnion</w:t>
+      </w:r>
+      <w:proofErr w:type="spellEnd"/>
+      <w:r>
+        <w:t xml:space="preserve"> und dem Deutschen Entwicklerpreis teilnehmen. Da das Projekt primär die Zielgruppe von Kingdom: </w:t>
+      </w:r>
+      <w:proofErr w:type="spellStart"/>
+      <w:r>
+        <w:t>Two</w:t>
+      </w:r>
+      <w:proofErr w:type="spellEnd"/>
+      <w:r>
+        <w:t xml:space="preserve"> </w:t>
+      </w:r>
+      <w:proofErr w:type="spellStart"/>
+      <w:r>
+        <w:t>Crowns</w:t>
+      </w:r>
+      <w:proofErr w:type="spellEnd"/>
+      <w:r>
+        <w:t xml:space="preserve"> ist, das Projekt sich sehr stark an diesem Spiel orientiert und Kernaspekte und Elemente aus Kingdom: </w:t>
+      </w:r>
+      <w:proofErr w:type="spellStart"/>
+      <w:r>
+        <w:t>Two</w:t>
+      </w:r>
+      <w:proofErr w:type="spellEnd"/>
+      <w:r>
+        <w:t xml:space="preserve"> </w:t>
+      </w:r>
+      <w:proofErr w:type="spellStart"/>
+      <w:r>
+        <w:t>Crowns</w:t>
+      </w:r>
+      <w:proofErr w:type="spellEnd"/>
+      <w:r>
+        <w:t xml:space="preserve"> übernimmt, sollten die Erwartungen der Zielgruppe und Spielern von Kingdom: </w:t>
+      </w:r>
+      <w:proofErr w:type="spellStart"/>
+      <w:r>
+        <w:t>Two</w:t>
+      </w:r>
+      <w:proofErr w:type="spellEnd"/>
+      <w:r>
+        <w:t xml:space="preserve"> </w:t>
+      </w:r>
+      <w:proofErr w:type="spellStart"/>
+      <w:r>
+        <w:t>Crowns</w:t>
+      </w:r>
+      <w:proofErr w:type="spellEnd"/>
+      <w:r>
+        <w:t xml:space="preserve"> entsprechen. Die Zielgruppe von Kingdom: </w:t>
+      </w:r>
+      <w:proofErr w:type="spellStart"/>
+      <w:r>
+        <w:t>Two</w:t>
+      </w:r>
+      <w:proofErr w:type="spellEnd"/>
+      <w:r>
+        <w:t xml:space="preserve"> </w:t>
+      </w:r>
+      <w:proofErr w:type="spellStart"/>
+      <w:r>
+        <w:t>Crowns</w:t>
+      </w:r>
+      <w:proofErr w:type="spellEnd"/>
+      <w:r>
+        <w:t xml:space="preserve"> sind Spieler im Alter von 6 Jahren bis 30 Jahren. Konkret sind es Spieler, die strategische und Pixel 2D Spiele spielen.</w:t>
+      </w:r>
+    </w:p>
+    <w:p>
+      <w:bookmarkStart w:id="4" w:name="_GoBack"/>
       <w:bookmarkEnd w:id="4"/>
     </w:p>
-    <w:p/>
     <w:p>
       <w:pPr>
         <w:pStyle w:val="berschrift1"/>
@@ -1193,6 +1270,7 @@
       </w:pPr>
       <w:bookmarkStart w:id="8" w:name="_Toc35274967"/>
       <w:r>
+        <w:lastRenderedPageBreak/>
         <w:t>2.3 Vorstellung der Umgebung</w:t>
       </w:r>
       <w:bookmarkEnd w:id="8"/>
@@ -1237,7 +1315,6 @@
       </w:pPr>
       <w:bookmarkStart w:id="12" w:name="_Toc35274971"/>
       <w:r>
-        <w:lastRenderedPageBreak/>
         <w:t>5.1 Ergebnisse</w:t>
       </w:r>
       <w:bookmarkEnd w:id="12"/>
@@ -2251,7 +2328,7 @@
 </file>
 
 <file path=customXml/itemProps1.xml><?xml version="1.0" encoding="utf-8"?>
-<ds:datastoreItem xmlns:ds="http://schemas.openxmlformats.org/officeDocument/2006/customXml" ds:itemID="{8DF4A840-8009-4E40-8005-B9EE3063E003}">
+<ds:datastoreItem xmlns:ds="http://schemas.openxmlformats.org/officeDocument/2006/customXml" ds:itemID="{A0D7CF04-0871-4620-A192-ACAD4397B1CC}">
   <ds:schemaRefs>
     <ds:schemaRef ds:uri="http://schemas.openxmlformats.org/officeDocument/2006/bibliography"/>
   </ds:schemaRefs>

</xml_diff>

<commit_message>
Verortung in der Industrie Ausgearbeitet
</commit_message>
<xml_diff>
--- a/Schriftlich/Major Project.docx
+++ b/Schriftlich/Major Project.docx
@@ -1052,35 +1052,28 @@
         <w:t>meiste</w:t>
       </w:r>
       <w:r>
-        <w:t xml:space="preserve"> aus dem Spiel Kingdom: </w:t>
-      </w:r>
-      <w:proofErr w:type="spellStart"/>
-      <w:r>
-        <w:t>Two</w:t>
-      </w:r>
-      <w:proofErr w:type="spellEnd"/>
+        <w:t xml:space="preserve"> aus dem Spiel Kingdom: Two Crowns genommen. Die Idee ist es, die Mechaniken aus diesem Spiel zu nehmen und mit weiteren zu erweitern. Das heißt, es wird ein 2D Strategiespiel, in dem man als König seines Landes freie Bürger anwerben </w:t>
+      </w:r>
+      <w:r>
+        <w:t>kann,</w:t>
+      </w:r>
+      <w:r>
+        <w:t xml:space="preserve"> um sein Königreich zu verteidigen. Dabei soll das Spiel noch mit einem Crafting System erweitert werden. Dies soll dafür sorgen, dass man die Ausrüstung seiner eigenen Truppen aufwerten und sich selbst eine Ausrüstung craften </w:t>
+      </w:r>
+      <w:r>
+        <w:t>kann,</w:t>
+      </w:r>
+      <w:r>
+        <w:t xml:space="preserve"> um an der Seite der Truppen das Königreich zu verteidigen.</w:t>
+      </w:r>
       <w:r>
         <w:t xml:space="preserve"> </w:t>
       </w:r>
-      <w:proofErr w:type="spellStart"/>
-      <w:r>
-        <w:t>Crowns</w:t>
-      </w:r>
-      <w:proofErr w:type="spellEnd"/>
-      <w:r>
-        <w:t xml:space="preserve"> genommen. Die Idee ist es, die Mechaniken aus diesem Spiel zu nehmen und mit weiteren zu erweitern. Das heißt, es wird ein 2D Strategiespiel, in dem man als König seines Landes freie Bürger anwerben </w:t>
-      </w:r>
-      <w:r>
-        <w:t>kann,</w:t>
-      </w:r>
-      <w:r>
-        <w:t xml:space="preserve"> um sein Königreich zu verteidigen. Dabei soll das Spiel noch mit einem Crafting System erweitert werden. Dies soll dafür sorgen, dass man die Ausrüstung seiner eigenen Truppen aufwerten und sich selbst eine Ausrüstung craften </w:t>
-      </w:r>
-      <w:r>
-        <w:t>kann,</w:t>
-      </w:r>
-      <w:r>
-        <w:t xml:space="preserve"> um an der Seite der Truppen das Königreich zu verteidigen.</w:t>
+      <w:r>
+        <w:rPr>
+          <w:u w:val="single"/>
+        </w:rPr>
+        <w:t>Begründen warum es das Spiel besser macht</w:t>
       </w:r>
     </w:p>
     <w:p/>
@@ -1100,39 +1093,34 @@
     </w:p>
     <w:p>
       <w:r>
-        <w:t xml:space="preserve">Das Projekt soll ein 2D Crafting und Strategieplattformer sein. Die Qualität des Ergebnisses soll ein spielbares fertiges Produkt darstellen, auf gleicher oder ähnlicher Qualitätsstufe wie Kingdom: New Lands oder Kingdom: </w:t>
-      </w:r>
-      <w:proofErr w:type="spellStart"/>
-      <w:r>
-        <w:t>Two</w:t>
-      </w:r>
-      <w:proofErr w:type="spellEnd"/>
+        <w:t xml:space="preserve">Das Projekt soll ein 2D Crafting und Strategieplattformer sein. Die Qualität des Ergebnisses soll ein spielbares fertiges Produkt darstellen, auf gleicher oder ähnlicher Qualitätsstufe wie Kingdom: New Lands oder Kingdom: Two Crowns. Anders als bei Kingdom: Two Crowns ist kein Multiplayer Modus zu dem Zeitpunkt eingeplant. Das Projekt soll sich stark an der Kingdom-Reihe anlehnen. Das heißt, es werden Core-Features, wie das Erwerben von freien Bürgern, mithilfe einer Währung ermöglicht. Mit diesen wird dann ein Königreich gebaut und sich </w:t>
+      </w:r>
+      <w:r>
+        <w:t>gegen die gegnerischen Streitmächte</w:t>
+      </w:r>
+      <w:r>
+        <w:t xml:space="preserve"> verteidigt. Das Projekt soll aber auch eigene Features beinhalten, wie zum Beispiel: Man kann von dem Reittier absteigen und selbst mit seinen Untertanen </w:t>
+      </w:r>
+      <w:r>
+        <w:t>gegen die gegnerischen Streitmächte</w:t>
+      </w:r>
+      <w:r>
+        <w:t xml:space="preserve"> kämpfen. Man kann auch mithilfe eines Crafting-Systems sich die dafür benötigte Ausrüstung erstellen und weiter verbessern, um so den </w:t>
+      </w:r>
+      <w:r>
+        <w:t xml:space="preserve">feindlichen </w:t>
+      </w:r>
+      <w:r>
+        <w:t>Kräften Einhalt zu gebieten.</w:t>
+      </w:r>
+      <w:r>
+        <w:t xml:space="preserve"> Auch soll man seinen derzeitigen Spielstand speichern und wieder Laden können, so dass es zu keinem Verlust des derzeitigen Spielstandes kommt.</w:t>
+      </w:r>
+      <w:r>
+        <w:t xml:space="preserve"> Zu dem derzeitigen Stand ist keine Veröffentlichung des praktischen Projekts auf Seiten wie Steam oder dem Epic Games Store geplant.</w:t>
+      </w:r>
       <w:r>
         <w:t xml:space="preserve"> </w:t>
-      </w:r>
-      <w:proofErr w:type="spellStart"/>
-      <w:r>
-        <w:t>Crowns</w:t>
-      </w:r>
-      <w:proofErr w:type="spellEnd"/>
-      <w:r>
-        <w:t xml:space="preserve">. Anders als bei Kingdom: </w:t>
-      </w:r>
-      <w:proofErr w:type="spellStart"/>
-      <w:r>
-        <w:t>Two</w:t>
-      </w:r>
-      <w:proofErr w:type="spellEnd"/>
-      <w:r>
-        <w:t xml:space="preserve"> </w:t>
-      </w:r>
-      <w:proofErr w:type="spellStart"/>
-      <w:r>
-        <w:t>Crowns</w:t>
-      </w:r>
-      <w:proofErr w:type="spellEnd"/>
-      <w:r>
-        <w:t xml:space="preserve"> ist kein Multiplayer Modus zu dem Zeitpunkt eingeplant. Das Projekt soll sich stark an der Kingdom-Reihe anlehnen. Das heißt, es werden Core-Features, wie das Erwerben von freien Bürgern, mithilfe einer Währung ermöglicht. Mit diesen wird dann ein Königreich gebaut und sich gegen die bösen Streitmächte verteidigt. Das Projekt soll aber auch eigene Features beinhalten, wie zum Beispiel: Man kann von dem Reittier absteigen und selbst mit seinen Untertanen gegen die bösen Streitmächte kämpfen. Man kann auch mithilfe eines Crafting-Systems sich die dafür benötigte Ausrüstung erstellen und weiter verbessern, um so den bösen Kräften Einhalt zu gebieten. Zu dem derzeitigen Stand ist keine Veröffentlichung des praktischen Projekts auf Seiten wie Steam oder dem Epic Games Store geplant.</w:t>
       </w:r>
     </w:p>
     <w:p/>
@@ -1154,83 +1142,58 @@
       <w:r>
         <w:t xml:space="preserve">Die Möglichkeit, das Projekt kommerziell verwertbar zu machen wäre dann gegeben, sofern keine Ressourcen der SAE genutzt werden würden. Auch wäre eine kommerzielle Nutzung nur dann möglich, wenn die Ersteller der Assets und Sounds damit einverstanden wären, dass ihre erstelle 4 Arbeit für kommerzielle Zwecke zu verwenden sind. Wenn diese Sachen geklärt wären oder zutreffend, wäre eine kommerzielle Verwendung des Projektes möglich. Das Projekt könnte auf der Gamescom gezeigt werden, um Spieler auf dieses aufmerksam zu machen. Diese könnten dann auf der Gamescom eine spielbare Version des Projektes spielen und mögliche Interessenten begeistern. Man könnte mit dem Projekt auf der SAE Alumni </w:t>
       </w:r>
-      <w:proofErr w:type="spellStart"/>
-      <w:r>
-        <w:t>Convetnion</w:t>
-      </w:r>
-      <w:proofErr w:type="spellEnd"/>
-      <w:r>
-        <w:t xml:space="preserve"> und dem Deutschen Entwicklerpreis teilnehmen. Da das Projekt primär die Zielgruppe von Kingdom: </w:t>
-      </w:r>
-      <w:proofErr w:type="spellStart"/>
-      <w:r>
-        <w:t>Two</w:t>
-      </w:r>
-      <w:proofErr w:type="spellEnd"/>
+      <w:r>
+        <w:t>C</w:t>
+      </w:r>
+      <w:r>
+        <w:t>onvention</w:t>
+      </w:r>
+      <w:r>
+        <w:t xml:space="preserve"> und dem Deutschen Entwicklerpreis teilnehmen. Da das Projekt primär die Zielgruppe von Kingdom: Two Crowns ist, das Projekt sich sehr stark an diesem Spiel orientiert und Kernaspekte und Elemente aus Kingdom: Two Crowns übernimmt, sollten die Erwartungen der Zielgruppe und Spielern von Kingdom: Two Crowns entsprechen. Die Zielgruppe von Kingdom: Two Crowns sind Spieler im Alter von 6 Jahren bis 30 Jahren. Konkret sind es Spieler, die strategische und Pixel 2D Spiele spielen.</w:t>
+      </w:r>
       <w:r>
         <w:t xml:space="preserve"> </w:t>
       </w:r>
-      <w:proofErr w:type="spellStart"/>
-      <w:r>
-        <w:t>Crowns</w:t>
-      </w:r>
-      <w:proofErr w:type="spellEnd"/>
-      <w:r>
-        <w:t xml:space="preserve"> ist, das Projekt sich sehr stark an diesem Spiel orientiert und Kernaspekte und Elemente aus Kingdom: </w:t>
-      </w:r>
-      <w:proofErr w:type="spellStart"/>
-      <w:r>
-        <w:t>Two</w:t>
-      </w:r>
-      <w:proofErr w:type="spellEnd"/>
+      <w:r>
+        <w:t>Bezüglich der Nische des geplanten Spiels lassen sich wenige vergleichbare Spiele finden, unter anderem „Regions of Ruin“(), „Life is Hard“() und „Forsaken Realm“().</w:t>
+      </w:r>
+      <w:r>
+        <w:t xml:space="preserve"> Die genannten Spiele haben mit dem geplanten folgende gemeinsam:</w:t>
+      </w:r>
+      <w:r>
+        <w:t xml:space="preserve"> Alle basieren auf der Kingdom Reihe und haben Aspekte wie: Das Verteidigen des Königreichs vor feindlichen Einheiten, das Erwerben von Truppen, das Aufbauen des Königreichs und sind auch im 2D und </w:t>
+      </w:r>
+      <w:r>
+        <w:t>Pixel Art</w:t>
+      </w:r>
       <w:r>
         <w:t xml:space="preserve"> </w:t>
       </w:r>
-      <w:proofErr w:type="spellStart"/>
-      <w:r>
-        <w:t>Crowns</w:t>
-      </w:r>
-      <w:proofErr w:type="spellEnd"/>
-      <w:r>
-        <w:t xml:space="preserve"> übernimmt, sollten die Erwartungen der Zielgruppe und Spielern von Kingdom: </w:t>
-      </w:r>
-      <w:proofErr w:type="spellStart"/>
-      <w:r>
-        <w:t>Two</w:t>
-      </w:r>
-      <w:proofErr w:type="spellEnd"/>
+      <w:r>
+        <w:t>S</w:t>
+      </w:r>
+      <w:r>
+        <w:t>til gehalten</w:t>
+      </w:r>
+      <w:r>
+        <w:t>. Jedoch unterscheidet sich das geplante Projekt in</w:t>
+      </w:r>
       <w:r>
         <w:t xml:space="preserve"> </w:t>
       </w:r>
-      <w:proofErr w:type="spellStart"/>
-      <w:r>
-        <w:t>Crowns</w:t>
-      </w:r>
-      <w:proofErr w:type="spellEnd"/>
-      <w:r>
-        <w:t xml:space="preserve"> entsprechen. Die Zielgruppe von Kingdom: </w:t>
-      </w:r>
-      <w:proofErr w:type="spellStart"/>
-      <w:r>
-        <w:t>Two</w:t>
-      </w:r>
-      <w:proofErr w:type="spellEnd"/>
-      <w:r>
-        <w:t xml:space="preserve"> </w:t>
-      </w:r>
-      <w:proofErr w:type="spellStart"/>
-      <w:r>
-        <w:t>Crowns</w:t>
-      </w:r>
-      <w:proofErr w:type="spellEnd"/>
-      <w:r>
-        <w:t xml:space="preserve"> sind Spieler im Alter von 6 Jahren bis 30 Jahren. Konkret sind es Spieler, die strategische und Pixel 2D Spiele spielen.</w:t>
-      </w:r>
-    </w:p>
-    <w:p>
+      <w:r>
+        <w:t>der Kombination aus einem Crafting-System zur Verbesserung der eigenen Ausrüstung und dass der Spieler in der Lage ist die Truppen direkt im Gefecht zu unterstützen</w:t>
+      </w:r>
+      <w:r>
+        <w:t>.</w:t>
+      </w:r>
       <w:bookmarkStart w:id="4" w:name="_GoBack"/>
       <w:bookmarkEnd w:id="4"/>
     </w:p>
+    <w:p/>
+    <w:p/>
+    <w:p/>
+    <w:p/>
     <w:p>
       <w:pPr>
         <w:pStyle w:val="berschrift1"/>
@@ -1252,6 +1215,21 @@
       </w:r>
       <w:bookmarkEnd w:id="6"/>
     </w:p>
+    <w:p>
+      <w:pPr>
+        <w:rPr>
+          <w:i/>
+          <w:u w:val="single"/>
+        </w:rPr>
+      </w:pPr>
+      <w:r>
+        <w:rPr>
+          <w:i/>
+          <w:u w:val="single"/>
+        </w:rPr>
+        <w:t>Kritik der Spieler von Kingdom</w:t>
+      </w:r>
+    </w:p>
     <w:p/>
     <w:p>
       <w:pPr>
@@ -1270,7 +1248,6 @@
       </w:pPr>
       <w:bookmarkStart w:id="8" w:name="_Toc35274967"/>
       <w:r>
-        <w:lastRenderedPageBreak/>
         <w:t>2.3 Vorstellung der Umgebung</w:t>
       </w:r>
       <w:bookmarkEnd w:id="8"/>
@@ -2328,7 +2305,7 @@
 </file>
 
 <file path=customXml/itemProps1.xml><?xml version="1.0" encoding="utf-8"?>
-<ds:datastoreItem xmlns:ds="http://schemas.openxmlformats.org/officeDocument/2006/customXml" ds:itemID="{A0D7CF04-0871-4620-A192-ACAD4397B1CC}">
+<ds:datastoreItem xmlns:ds="http://schemas.openxmlformats.org/officeDocument/2006/customXml" ds:itemID="{F3AE90B8-2374-4CF9-9381-9EDB739E7CF2}">
   <ds:schemaRefs>
     <ds:schemaRef ds:uri="http://schemas.openxmlformats.org/officeDocument/2006/bibliography"/>
   </ds:schemaRefs>

</xml_diff>

<commit_message>
Quellen hinzugefügt, Art Zielsetzung hinzugefügt
</commit_message>
<xml_diff>
--- a/Schriftlich/Major Project.docx
+++ b/Schriftlich/Major Project.docx
@@ -1052,7 +1052,23 @@
         <w:t>meiste</w:t>
       </w:r>
       <w:r>
-        <w:t xml:space="preserve"> aus dem Spiel Kingdom: Two Crowns genommen. Die Idee ist es, die Mechaniken aus diesem Spiel zu nehmen und mit weiteren zu erweitern. Das heißt, es wird ein 2D Strategiespiel, in dem man als König seines Landes freie Bürger anwerben </w:t>
+        <w:t xml:space="preserve"> aus dem Spiel Kingdom: </w:t>
+      </w:r>
+      <w:proofErr w:type="spellStart"/>
+      <w:r>
+        <w:t>Two</w:t>
+      </w:r>
+      <w:proofErr w:type="spellEnd"/>
+      <w:r>
+        <w:t xml:space="preserve"> </w:t>
+      </w:r>
+      <w:proofErr w:type="spellStart"/>
+      <w:r>
+        <w:t>Crowns</w:t>
+      </w:r>
+      <w:proofErr w:type="spellEnd"/>
+      <w:r>
+        <w:t xml:space="preserve"> genommen. Die Idee ist es, die Mechaniken aus diesem Spiel zu nehmen und mit weiteren zu erweitern. Das heißt, es wird ein 2D Strategiespiel, in dem man als König seines Landes freie Bürger anwerben </w:t>
       </w:r>
       <w:r>
         <w:t>kann,</w:t>
@@ -1093,7 +1109,39 @@
     </w:p>
     <w:p>
       <w:r>
-        <w:t xml:space="preserve">Das Projekt soll ein 2D Crafting und Strategieplattformer sein. Die Qualität des Ergebnisses soll ein spielbares fertiges Produkt darstellen, auf gleicher oder ähnlicher Qualitätsstufe wie Kingdom: New Lands oder Kingdom: Two Crowns. Anders als bei Kingdom: Two Crowns ist kein Multiplayer Modus zu dem Zeitpunkt eingeplant. Das Projekt soll sich stark an der Kingdom-Reihe anlehnen. Das heißt, es werden Core-Features, wie das Erwerben von freien Bürgern, mithilfe einer Währung ermöglicht. Mit diesen wird dann ein Königreich gebaut und sich </w:t>
+        <w:t xml:space="preserve">Das Projekt soll ein 2D Crafting und Strategieplattformer sein. Die Qualität des Ergebnisses soll ein spielbares fertiges Produkt darstellen, auf gleicher oder ähnlicher Qualitätsstufe wie Kingdom: New Lands oder Kingdom: </w:t>
+      </w:r>
+      <w:proofErr w:type="spellStart"/>
+      <w:r>
+        <w:t>Two</w:t>
+      </w:r>
+      <w:proofErr w:type="spellEnd"/>
+      <w:r>
+        <w:t xml:space="preserve"> </w:t>
+      </w:r>
+      <w:proofErr w:type="spellStart"/>
+      <w:r>
+        <w:t>Crowns</w:t>
+      </w:r>
+      <w:proofErr w:type="spellEnd"/>
+      <w:r>
+        <w:t xml:space="preserve">. Anders als bei Kingdom: </w:t>
+      </w:r>
+      <w:proofErr w:type="spellStart"/>
+      <w:r>
+        <w:t>Two</w:t>
+      </w:r>
+      <w:proofErr w:type="spellEnd"/>
+      <w:r>
+        <w:t xml:space="preserve"> </w:t>
+      </w:r>
+      <w:proofErr w:type="spellStart"/>
+      <w:r>
+        <w:t>Crowns</w:t>
+      </w:r>
+      <w:proofErr w:type="spellEnd"/>
+      <w:r>
+        <w:t xml:space="preserve"> ist kein Multiplayer Modus zu dem Zeitpunkt eingeplant. Das Projekt soll sich stark an der Kingdom-Reihe anlehnen. Das heißt, es werden Core-Features, wie das Erwerben von freien Bürgern, mithilfe einer Währung ermöglicht. Mit diesen wird dann ein Königreich gebaut und sich </w:t>
       </w:r>
       <w:r>
         <w:t>gegen die gegnerischen Streitmächte</w:t>
@@ -1116,6 +1164,28 @@
       <w:r>
         <w:t xml:space="preserve"> Auch soll man seinen derzeitigen Spielstand speichern und wieder Laden können, so dass es zu keinem Verlust des derzeitigen Spielstandes kommt.</w:t>
       </w:r>
+      <w:r>
+        <w:t xml:space="preserve"> Anders als bei der Kingdom Reihe soll kein Pixel Art Stil genutzt werden, sondern soll in dem Stil ähnlich wie „</w:t>
+      </w:r>
+      <w:r>
+        <w:rPr>
+          <w:rFonts w:ascii="Microsoft JhengHei" w:eastAsia="Microsoft JhengHei" w:hAnsi="Microsoft JhengHei" w:cs="Microsoft JhengHei" w:hint="eastAsia"/>
+        </w:rPr>
+        <w:t>斩妖行</w:t>
+      </w:r>
+      <w:r>
+        <w:t xml:space="preserve"> Eastern </w:t>
+      </w:r>
+      <w:proofErr w:type="spellStart"/>
+      <w:r>
+        <w:t>Exorcist</w:t>
+      </w:r>
+      <w:proofErr w:type="spellEnd"/>
+      <w:r>
+        <w:t>“().</w:t>
+      </w:r>
+      <w:bookmarkStart w:id="3" w:name="_GoBack"/>
+      <w:bookmarkEnd w:id="3"/>
       <w:r>
         <w:t xml:space="preserve"> Zu dem derzeitigen Stand ist keine Veröffentlichung des praktischen Projekts auf Seiten wie Steam oder dem Epic Games Store geplant.</w:t>
       </w:r>
@@ -1132,11 +1202,11 @@
           <w:numId w:val="1"/>
         </w:numPr>
       </w:pPr>
-      <w:bookmarkStart w:id="3" w:name="_Toc35274963"/>
+      <w:bookmarkStart w:id="4" w:name="_Toc35274963"/>
       <w:r>
         <w:t>Verortung in der Industrie</w:t>
       </w:r>
-      <w:bookmarkEnd w:id="3"/>
+      <w:bookmarkEnd w:id="4"/>
     </w:p>
     <w:p>
       <w:r>
@@ -1149,13 +1219,117 @@
         <w:t>onvention</w:t>
       </w:r>
       <w:r>
-        <w:t xml:space="preserve"> und dem Deutschen Entwicklerpreis teilnehmen. Da das Projekt primär die Zielgruppe von Kingdom: Two Crowns ist, das Projekt sich sehr stark an diesem Spiel orientiert und Kernaspekte und Elemente aus Kingdom: Two Crowns übernimmt, sollten die Erwartungen der Zielgruppe und Spielern von Kingdom: Two Crowns entsprechen. Die Zielgruppe von Kingdom: Two Crowns sind Spieler im Alter von 6 Jahren bis 30 Jahren. Konkret sind es Spieler, die strategische und Pixel 2D Spiele spielen.</w:t>
-      </w:r>
+        <w:t xml:space="preserve"> und dem Deutschen Entwicklerpreis teilnehmen. Da das Projekt primär die Zielgruppe von Kingdom: </w:t>
+      </w:r>
+      <w:proofErr w:type="spellStart"/>
+      <w:r>
+        <w:t>Two</w:t>
+      </w:r>
+      <w:proofErr w:type="spellEnd"/>
       <w:r>
         <w:t xml:space="preserve"> </w:t>
       </w:r>
-      <w:r>
-        <w:t>Bezüglich der Nische des geplanten Spiels lassen sich wenige vergleichbare Spiele finden, unter anderem „Regions of Ruin“(), „Life is Hard“() und „Forsaken Realm“().</w:t>
+      <w:proofErr w:type="spellStart"/>
+      <w:r>
+        <w:t>Crowns</w:t>
+      </w:r>
+      <w:proofErr w:type="spellEnd"/>
+      <w:r>
+        <w:t xml:space="preserve"> ist, das Projekt sich sehr stark an diesem Spiel orientiert und Kernaspekte und Elemente aus Kingdom: </w:t>
+      </w:r>
+      <w:proofErr w:type="spellStart"/>
+      <w:r>
+        <w:t>Two</w:t>
+      </w:r>
+      <w:proofErr w:type="spellEnd"/>
+      <w:r>
+        <w:t xml:space="preserve"> </w:t>
+      </w:r>
+      <w:proofErr w:type="spellStart"/>
+      <w:r>
+        <w:t>Crowns</w:t>
+      </w:r>
+      <w:proofErr w:type="spellEnd"/>
+      <w:r>
+        <w:t xml:space="preserve"> übernimmt, sollten die Erwartungen der Zielgruppe und Spielern von Kingdom: </w:t>
+      </w:r>
+      <w:proofErr w:type="spellStart"/>
+      <w:r>
+        <w:t>Two</w:t>
+      </w:r>
+      <w:proofErr w:type="spellEnd"/>
+      <w:r>
+        <w:t xml:space="preserve"> </w:t>
+      </w:r>
+      <w:proofErr w:type="spellStart"/>
+      <w:r>
+        <w:t>Crowns</w:t>
+      </w:r>
+      <w:proofErr w:type="spellEnd"/>
+      <w:r>
+        <w:t xml:space="preserve"> entsprechen. Die Zielgruppe von Kingdom: </w:t>
+      </w:r>
+      <w:proofErr w:type="spellStart"/>
+      <w:r>
+        <w:t>Two</w:t>
+      </w:r>
+      <w:proofErr w:type="spellEnd"/>
+      <w:r>
+        <w:t xml:space="preserve"> </w:t>
+      </w:r>
+      <w:proofErr w:type="spellStart"/>
+      <w:r>
+        <w:t>Crowns</w:t>
+      </w:r>
+      <w:proofErr w:type="spellEnd"/>
+      <w:r>
+        <w:t xml:space="preserve"> sind Spieler im Alter von 6 Jahren bis 30 Jahren. Konkret sind es Spieler, die strategische und Pixel 2D Spiele spielen.</w:t>
+      </w:r>
+      <w:r>
+        <w:t xml:space="preserve"> </w:t>
+      </w:r>
+      <w:r>
+        <w:t>Bezüglich der Nische des geplanten Spiels lassen sich wenige vergleichbare Spiele finden, unter anderem „</w:t>
+      </w:r>
+      <w:proofErr w:type="spellStart"/>
+      <w:r>
+        <w:t>Regions</w:t>
+      </w:r>
+      <w:proofErr w:type="spellEnd"/>
+      <w:r>
+        <w:t xml:space="preserve"> </w:t>
+      </w:r>
+      <w:proofErr w:type="spellStart"/>
+      <w:r>
+        <w:t>of</w:t>
+      </w:r>
+      <w:proofErr w:type="spellEnd"/>
+      <w:r>
+        <w:t xml:space="preserve"> Ruin“(), „Life </w:t>
+      </w:r>
+      <w:proofErr w:type="spellStart"/>
+      <w:r>
+        <w:t>is</w:t>
+      </w:r>
+      <w:proofErr w:type="spellEnd"/>
+      <w:r>
+        <w:t xml:space="preserve"> Hard“() und „</w:t>
+      </w:r>
+      <w:proofErr w:type="spellStart"/>
+      <w:r>
+        <w:t>Forsaken</w:t>
+      </w:r>
+      <w:proofErr w:type="spellEnd"/>
+      <w:r>
+        <w:t xml:space="preserve"> </w:t>
+      </w:r>
+      <w:proofErr w:type="spellStart"/>
+      <w:r>
+        <w:t>Realm</w:t>
+      </w:r>
+      <w:proofErr w:type="spellEnd"/>
+      <w:r>
+        <w:t>“().</w:t>
       </w:r>
       <w:r>
         <w:t xml:space="preserve"> Die genannten Spiele haben mit dem geplanten folgende gemeinsam:</w:t>
@@ -1187,12 +1361,7 @@
       <w:r>
         <w:t>.</w:t>
       </w:r>
-      <w:bookmarkStart w:id="4" w:name="_GoBack"/>
-      <w:bookmarkEnd w:id="4"/>
     </w:p>
-    <w:p/>
-    <w:p/>
-    <w:p/>
     <w:p/>
     <w:p>
       <w:pPr>
@@ -2305,7 +2474,7 @@
 </file>
 
 <file path=customXml/itemProps1.xml><?xml version="1.0" encoding="utf-8"?>
-<ds:datastoreItem xmlns:ds="http://schemas.openxmlformats.org/officeDocument/2006/customXml" ds:itemID="{F3AE90B8-2374-4CF9-9381-9EDB739E7CF2}">
+<ds:datastoreItem xmlns:ds="http://schemas.openxmlformats.org/officeDocument/2006/customXml" ds:itemID="{0F20544A-C694-44A5-B918-69650C16BFB9}">
   <ds:schemaRefs>
     <ds:schemaRef ds:uri="http://schemas.openxmlformats.org/officeDocument/2006/bibliography"/>
   </ds:schemaRefs>

</xml_diff>

<commit_message>
Changes made from prev lesson
</commit_message>
<xml_diff>
--- a/Schriftlich/Major Project.docx
+++ b/Schriftlich/Major Project.docx
@@ -1085,12 +1085,6 @@
       <w:r>
         <w:t xml:space="preserve"> </w:t>
       </w:r>
-      <w:r>
-        <w:rPr>
-          <w:u w:val="single"/>
-        </w:rPr>
-        <w:t>Begründen warum es das Spiel besser macht</w:t>
-      </w:r>
     </w:p>
     <w:p/>
     <w:p>
@@ -1184,8 +1178,6 @@
       <w:r>
         <w:t>“().</w:t>
       </w:r>
-      <w:bookmarkStart w:id="3" w:name="_GoBack"/>
-      <w:bookmarkEnd w:id="3"/>
       <w:r>
         <w:t xml:space="preserve"> Zu dem derzeitigen Stand ist keine Veröffentlichung des praktischen Projekts auf Seiten wie Steam oder dem Epic Games Store geplant.</w:t>
       </w:r>
@@ -1202,15 +1194,21 @@
           <w:numId w:val="1"/>
         </w:numPr>
       </w:pPr>
-      <w:bookmarkStart w:id="4" w:name="_Toc35274963"/>
+      <w:bookmarkStart w:id="3" w:name="_Toc35274963"/>
       <w:r>
         <w:t>Verortung in der Industrie</w:t>
       </w:r>
-      <w:bookmarkEnd w:id="4"/>
+      <w:bookmarkEnd w:id="3"/>
     </w:p>
     <w:p>
       <w:r>
-        <w:t xml:space="preserve">Die Möglichkeit, das Projekt kommerziell verwertbar zu machen wäre dann gegeben, sofern keine Ressourcen der SAE genutzt werden würden. Auch wäre eine kommerzielle Nutzung nur dann möglich, wenn die Ersteller der Assets und Sounds damit einverstanden wären, dass ihre erstelle 4 Arbeit für kommerzielle Zwecke zu verwenden sind. Wenn diese Sachen geklärt wären oder zutreffend, wäre eine kommerzielle Verwendung des Projektes möglich. Das Projekt könnte auf der Gamescom gezeigt werden, um Spieler auf dieses aufmerksam zu machen. Diese könnten dann auf der Gamescom eine spielbare Version des Projektes spielen und mögliche Interessenten begeistern. Man könnte mit dem Projekt auf der SAE Alumni </w:t>
+        <w:rPr>
+          <w:u w:val="single"/>
+        </w:rPr>
+        <w:t>Die Möglichkeit, das Projekt kommerziell verwertbar zu machen wäre dann gegeben, sofern keine Ressourcen der SAE genutzt werden würden. Auch wäre eine kommerzielle Nutzung nur dann möglich, wenn die Ersteller der Assets und Sounds damit einverstanden wären, dass ihre erstelle Arbeit für kommerzielle Zwecke zu verwenden sind. Wenn diese Sachen geklärt wären oder zutreffend, wäre eine kommerzielle Verwendung des Projektes möglich.</w:t>
+      </w:r>
+      <w:r>
+        <w:t xml:space="preserve"> Das Projekt könnte auf der Gamescom gezeigt werden, um Spieler auf dieses aufmerksam zu machen. Diese könnten dann auf der Gamescom eine spielbare Version des Projektes spielen und mögliche Interessenten begeistern. Man könnte mit dem Projekt auf der SAE Alumni </w:t>
       </w:r>
       <w:r>
         <w:t>C</w:t>
@@ -1367,22 +1365,22 @@
       <w:pPr>
         <w:pStyle w:val="berschrift1"/>
       </w:pPr>
-      <w:bookmarkStart w:id="5" w:name="_Toc35274964"/>
+      <w:bookmarkStart w:id="4" w:name="_Toc35274964"/>
       <w:r>
         <w:t>Kapitel 2. Kontext</w:t>
       </w:r>
-      <w:bookmarkEnd w:id="5"/>
+      <w:bookmarkEnd w:id="4"/>
     </w:p>
     <w:p/>
     <w:p>
       <w:pPr>
         <w:pStyle w:val="berschrift2"/>
       </w:pPr>
-      <w:bookmarkStart w:id="6" w:name="_Toc35274965"/>
-      <w:r>
-        <w:t>2.1 Referenzmaterial</w:t>
-      </w:r>
-      <w:bookmarkEnd w:id="6"/>
+      <w:bookmarkStart w:id="5" w:name="_Toc35274965"/>
+      <w:r>
+        <w:t>2.1 Referenz</w:t>
+      </w:r>
+      <w:bookmarkEnd w:id="5"/>
     </w:p>
     <w:p>
       <w:pPr>
@@ -1396,7 +1394,16 @@
           <w:i/>
           <w:u w:val="single"/>
         </w:rPr>
-        <w:t>Kritik der Spieler von Kingdom</w:t>
+        <w:t>Kritik der Spieler v</w:t>
+      </w:r>
+      <w:bookmarkStart w:id="6" w:name="_GoBack"/>
+      <w:bookmarkEnd w:id="6"/>
+      <w:r>
+        <w:rPr>
+          <w:i/>
+          <w:u w:val="single"/>
+        </w:rPr>
+        <w:t>on Kingdom</w:t>
       </w:r>
     </w:p>
     <w:p/>
@@ -2474,7 +2481,7 @@
 </file>
 
 <file path=customXml/itemProps1.xml><?xml version="1.0" encoding="utf-8"?>
-<ds:datastoreItem xmlns:ds="http://schemas.openxmlformats.org/officeDocument/2006/customXml" ds:itemID="{0F20544A-C694-44A5-B918-69650C16BFB9}">
+<ds:datastoreItem xmlns:ds="http://schemas.openxmlformats.org/officeDocument/2006/customXml" ds:itemID="{D0243213-2F38-4119-9400-7E31A71D3E15}">
   <ds:schemaRefs>
     <ds:schemaRef ds:uri="http://schemas.openxmlformats.org/officeDocument/2006/bibliography"/>
   </ds:schemaRefs>

</xml_diff>

<commit_message>
Added Images, Image source, added 2.1
</commit_message>
<xml_diff>
--- a/Schriftlich/Major Project.docx
+++ b/Schriftlich/Major Project.docx
@@ -53,7 +53,7 @@
           <w:r>
             <w:fldChar w:fldCharType="separate"/>
           </w:r>
-          <w:hyperlink w:anchor="_Toc40011876" w:history="1">
+          <w:hyperlink w:anchor="_Toc40026441" w:history="1">
             <w:r>
               <w:rPr>
                 <w:rStyle w:val="Hyperlink"/>
@@ -80,7 +80,7 @@
                 <w:noProof/>
                 <w:webHidden/>
               </w:rPr>
-              <w:instrText xml:space="preserve"> PAGEREF _Toc40011876 \h </w:instrText>
+              <w:instrText xml:space="preserve"> PAGEREF _Toc40026441 \h </w:instrText>
             </w:r>
             <w:r>
               <w:rPr>
@@ -124,7 +124,7 @@
               <w:lang w:eastAsia="de-DE"/>
             </w:rPr>
           </w:pPr>
-          <w:hyperlink w:anchor="_Toc40011877" w:history="1">
+          <w:hyperlink w:anchor="_Toc40026442" w:history="1">
             <w:r>
               <w:rPr>
                 <w:rStyle w:val="Hyperlink"/>
@@ -166,7 +166,7 @@
                 <w:noProof/>
                 <w:webHidden/>
               </w:rPr>
-              <w:instrText xml:space="preserve"> PAGEREF _Toc40011877 \h </w:instrText>
+              <w:instrText xml:space="preserve"> PAGEREF _Toc40026442 \h </w:instrText>
             </w:r>
             <w:r>
               <w:rPr>
@@ -210,7 +210,7 @@
               <w:lang w:eastAsia="de-DE"/>
             </w:rPr>
           </w:pPr>
-          <w:hyperlink w:anchor="_Toc40011878" w:history="1">
+          <w:hyperlink w:anchor="_Toc40026443" w:history="1">
             <w:r>
               <w:rPr>
                 <w:rStyle w:val="Hyperlink"/>
@@ -252,7 +252,7 @@
                 <w:noProof/>
                 <w:webHidden/>
               </w:rPr>
-              <w:instrText xml:space="preserve"> PAGEREF _Toc40011878 \h </w:instrText>
+              <w:instrText xml:space="preserve"> PAGEREF _Toc40026443 \h </w:instrText>
             </w:r>
             <w:r>
               <w:rPr>
@@ -296,7 +296,7 @@
               <w:lang w:eastAsia="de-DE"/>
             </w:rPr>
           </w:pPr>
-          <w:hyperlink w:anchor="_Toc40011879" w:history="1">
+          <w:hyperlink w:anchor="_Toc40026444" w:history="1">
             <w:r>
               <w:rPr>
                 <w:rStyle w:val="Hyperlink"/>
@@ -338,7 +338,7 @@
                 <w:noProof/>
                 <w:webHidden/>
               </w:rPr>
-              <w:instrText xml:space="preserve"> PAGEREF _Toc40011879 \h </w:instrText>
+              <w:instrText xml:space="preserve"> PAGEREF _Toc40026444 \h </w:instrText>
             </w:r>
             <w:r>
               <w:rPr>
@@ -381,7 +381,7 @@
               <w:lang w:eastAsia="de-DE"/>
             </w:rPr>
           </w:pPr>
-          <w:hyperlink w:anchor="_Toc40011880" w:history="1">
+          <w:hyperlink w:anchor="_Toc40026445" w:history="1">
             <w:r>
               <w:rPr>
                 <w:rStyle w:val="Hyperlink"/>
@@ -408,7 +408,7 @@
                 <w:noProof/>
                 <w:webHidden/>
               </w:rPr>
-              <w:instrText xml:space="preserve"> PAGEREF _Toc40011880 \h </w:instrText>
+              <w:instrText xml:space="preserve"> PAGEREF _Toc40026445 \h </w:instrText>
             </w:r>
             <w:r>
               <w:rPr>
@@ -451,7 +451,7 @@
               <w:lang w:eastAsia="de-DE"/>
             </w:rPr>
           </w:pPr>
-          <w:hyperlink w:anchor="_Toc40011881" w:history="1">
+          <w:hyperlink w:anchor="_Toc40026446" w:history="1">
             <w:r>
               <w:rPr>
                 <w:rStyle w:val="Hyperlink"/>
@@ -478,7 +478,7 @@
                 <w:noProof/>
                 <w:webHidden/>
               </w:rPr>
-              <w:instrText xml:space="preserve"> PAGEREF _Toc40011881 \h </w:instrText>
+              <w:instrText xml:space="preserve"> PAGEREF _Toc40026446 \h </w:instrText>
             </w:r>
             <w:r>
               <w:rPr>
@@ -521,7 +521,7 @@
               <w:lang w:eastAsia="de-DE"/>
             </w:rPr>
           </w:pPr>
-          <w:hyperlink w:anchor="_Toc40011882" w:history="1">
+          <w:hyperlink w:anchor="_Toc40026447" w:history="1">
             <w:r>
               <w:rPr>
                 <w:rStyle w:val="Hyperlink"/>
@@ -548,7 +548,7 @@
                 <w:noProof/>
                 <w:webHidden/>
               </w:rPr>
-              <w:instrText xml:space="preserve"> PAGEREF _Toc40011882 \h </w:instrText>
+              <w:instrText xml:space="preserve"> PAGEREF _Toc40026447 \h </w:instrText>
             </w:r>
             <w:r>
               <w:rPr>
@@ -591,7 +591,7 @@
               <w:lang w:eastAsia="de-DE"/>
             </w:rPr>
           </w:pPr>
-          <w:hyperlink w:anchor="_Toc40011883" w:history="1">
+          <w:hyperlink w:anchor="_Toc40026448" w:history="1">
             <w:r>
               <w:rPr>
                 <w:rStyle w:val="Hyperlink"/>
@@ -618,7 +618,7 @@
                 <w:noProof/>
                 <w:webHidden/>
               </w:rPr>
-              <w:instrText xml:space="preserve"> PAGEREF _Toc40011883 \h </w:instrText>
+              <w:instrText xml:space="preserve"> PAGEREF _Toc40026448 \h </w:instrText>
             </w:r>
             <w:r>
               <w:rPr>
@@ -661,7 +661,7 @@
               <w:lang w:eastAsia="de-DE"/>
             </w:rPr>
           </w:pPr>
-          <w:hyperlink w:anchor="_Toc40011884" w:history="1">
+          <w:hyperlink w:anchor="_Toc40026449" w:history="1">
             <w:r>
               <w:rPr>
                 <w:rStyle w:val="Hyperlink"/>
@@ -688,7 +688,7 @@
                 <w:noProof/>
                 <w:webHidden/>
               </w:rPr>
-              <w:instrText xml:space="preserve"> PAGEREF _Toc40011884 \h </w:instrText>
+              <w:instrText xml:space="preserve"> PAGEREF _Toc40026449 \h </w:instrText>
             </w:r>
             <w:r>
               <w:rPr>
@@ -731,7 +731,7 @@
               <w:lang w:eastAsia="de-DE"/>
             </w:rPr>
           </w:pPr>
-          <w:hyperlink w:anchor="_Toc40011885" w:history="1">
+          <w:hyperlink w:anchor="_Toc40026450" w:history="1">
             <w:r>
               <w:rPr>
                 <w:rStyle w:val="Hyperlink"/>
@@ -758,7 +758,7 @@
                 <w:noProof/>
                 <w:webHidden/>
               </w:rPr>
-              <w:instrText xml:space="preserve"> PAGEREF _Toc40011885 \h </w:instrText>
+              <w:instrText xml:space="preserve"> PAGEREF _Toc40026450 \h </w:instrText>
             </w:r>
             <w:r>
               <w:rPr>
@@ -801,7 +801,7 @@
               <w:lang w:eastAsia="de-DE"/>
             </w:rPr>
           </w:pPr>
-          <w:hyperlink w:anchor="_Toc40011886" w:history="1">
+          <w:hyperlink w:anchor="_Toc40026451" w:history="1">
             <w:r>
               <w:rPr>
                 <w:rStyle w:val="Hyperlink"/>
@@ -828,7 +828,7 @@
                 <w:noProof/>
                 <w:webHidden/>
               </w:rPr>
-              <w:instrText xml:space="preserve"> PAGEREF _Toc40011886 \h </w:instrText>
+              <w:instrText xml:space="preserve"> PAGEREF _Toc40026451 \h </w:instrText>
             </w:r>
             <w:r>
               <w:rPr>
@@ -871,13 +871,13 @@
               <w:lang w:eastAsia="de-DE"/>
             </w:rPr>
           </w:pPr>
-          <w:hyperlink w:anchor="_Toc40011887" w:history="1">
+          <w:hyperlink w:anchor="_Toc40026452" w:history="1">
             <w:r>
               <w:rPr>
                 <w:rStyle w:val="Hyperlink"/>
                 <w:noProof/>
               </w:rPr>
-              <w:t>2.1.1.5 Clonk</w:t>
+              <w:t>2.1.1.5 Clonk Rage</w:t>
             </w:r>
             <w:r>
               <w:rPr>
@@ -898,7 +898,7 @@
                 <w:noProof/>
                 <w:webHidden/>
               </w:rPr>
-              <w:instrText xml:space="preserve"> PAGEREF _Toc40011887 \h </w:instrText>
+              <w:instrText xml:space="preserve"> PAGEREF _Toc40026452 \h </w:instrText>
             </w:r>
             <w:r>
               <w:rPr>
@@ -941,7 +941,7 @@
               <w:lang w:eastAsia="de-DE"/>
             </w:rPr>
           </w:pPr>
-          <w:hyperlink w:anchor="_Toc40011888" w:history="1">
+          <w:hyperlink w:anchor="_Toc40026453" w:history="1">
             <w:r>
               <w:rPr>
                 <w:rStyle w:val="Hyperlink"/>
@@ -968,7 +968,7 @@
                 <w:noProof/>
                 <w:webHidden/>
               </w:rPr>
-              <w:instrText xml:space="preserve"> PAGEREF _Toc40011888 \h </w:instrText>
+              <w:instrText xml:space="preserve"> PAGEREF _Toc40026453 \h </w:instrText>
             </w:r>
             <w:r>
               <w:rPr>
@@ -1011,7 +1011,7 @@
               <w:lang w:eastAsia="de-DE"/>
             </w:rPr>
           </w:pPr>
-          <w:hyperlink w:anchor="_Toc40011889" w:history="1">
+          <w:hyperlink w:anchor="_Toc40026454" w:history="1">
             <w:r>
               <w:rPr>
                 <w:rStyle w:val="Hyperlink"/>
@@ -1038,7 +1038,7 @@
                 <w:noProof/>
                 <w:webHidden/>
               </w:rPr>
-              <w:instrText xml:space="preserve"> PAGEREF _Toc40011889 \h </w:instrText>
+              <w:instrText xml:space="preserve"> PAGEREF _Toc40026454 \h </w:instrText>
             </w:r>
             <w:r>
               <w:rPr>
@@ -1081,7 +1081,7 @@
               <w:lang w:eastAsia="de-DE"/>
             </w:rPr>
           </w:pPr>
-          <w:hyperlink w:anchor="_Toc40011890" w:history="1">
+          <w:hyperlink w:anchor="_Toc40026455" w:history="1">
             <w:r>
               <w:rPr>
                 <w:rStyle w:val="Hyperlink"/>
@@ -1108,7 +1108,7 @@
                 <w:noProof/>
                 <w:webHidden/>
               </w:rPr>
-              <w:instrText xml:space="preserve"> PAGEREF _Toc40011890 \h </w:instrText>
+              <w:instrText xml:space="preserve"> PAGEREF _Toc40026455 \h </w:instrText>
             </w:r>
             <w:r>
               <w:rPr>
@@ -1151,7 +1151,7 @@
               <w:lang w:eastAsia="de-DE"/>
             </w:rPr>
           </w:pPr>
-          <w:hyperlink w:anchor="_Toc40011891" w:history="1">
+          <w:hyperlink w:anchor="_Toc40026456" w:history="1">
             <w:r>
               <w:rPr>
                 <w:rStyle w:val="Hyperlink"/>
@@ -1178,7 +1178,7 @@
                 <w:noProof/>
                 <w:webHidden/>
               </w:rPr>
-              <w:instrText xml:space="preserve"> PAGEREF _Toc40011891 \h </w:instrText>
+              <w:instrText xml:space="preserve"> PAGEREF _Toc40026456 \h </w:instrText>
             </w:r>
             <w:r>
               <w:rPr>
@@ -1221,7 +1221,7 @@
               <w:lang w:eastAsia="de-DE"/>
             </w:rPr>
           </w:pPr>
-          <w:hyperlink w:anchor="_Toc40011892" w:history="1">
+          <w:hyperlink w:anchor="_Toc40026457" w:history="1">
             <w:r>
               <w:rPr>
                 <w:rStyle w:val="Hyperlink"/>
@@ -1248,7 +1248,7 @@
                 <w:noProof/>
                 <w:webHidden/>
               </w:rPr>
-              <w:instrText xml:space="preserve"> PAGEREF _Toc40011892 \h </w:instrText>
+              <w:instrText xml:space="preserve"> PAGEREF _Toc40026457 \h </w:instrText>
             </w:r>
             <w:r>
               <w:rPr>
@@ -1291,7 +1291,7 @@
               <w:lang w:eastAsia="de-DE"/>
             </w:rPr>
           </w:pPr>
-          <w:hyperlink w:anchor="_Toc40011893" w:history="1">
+          <w:hyperlink w:anchor="_Toc40026458" w:history="1">
             <w:r>
               <w:rPr>
                 <w:rStyle w:val="Hyperlink"/>
@@ -1318,7 +1318,7 @@
                 <w:noProof/>
                 <w:webHidden/>
               </w:rPr>
-              <w:instrText xml:space="preserve"> PAGEREF _Toc40011893 \h </w:instrText>
+              <w:instrText xml:space="preserve"> PAGEREF _Toc40026458 \h </w:instrText>
             </w:r>
             <w:r>
               <w:rPr>
@@ -1361,7 +1361,7 @@
               <w:lang w:eastAsia="de-DE"/>
             </w:rPr>
           </w:pPr>
-          <w:hyperlink w:anchor="_Toc40011894" w:history="1">
+          <w:hyperlink w:anchor="_Toc40026459" w:history="1">
             <w:r>
               <w:rPr>
                 <w:rStyle w:val="Hyperlink"/>
@@ -1388,7 +1388,7 @@
                 <w:noProof/>
                 <w:webHidden/>
               </w:rPr>
-              <w:instrText xml:space="preserve"> PAGEREF _Toc40011894 \h </w:instrText>
+              <w:instrText xml:space="preserve"> PAGEREF _Toc40026459 \h </w:instrText>
             </w:r>
             <w:r>
               <w:rPr>
@@ -1431,7 +1431,7 @@
               <w:lang w:eastAsia="de-DE"/>
             </w:rPr>
           </w:pPr>
-          <w:hyperlink w:anchor="_Toc40011895" w:history="1">
+          <w:hyperlink w:anchor="_Toc40026460" w:history="1">
             <w:r>
               <w:rPr>
                 <w:rStyle w:val="Hyperlink"/>
@@ -1458,7 +1458,7 @@
                 <w:noProof/>
                 <w:webHidden/>
               </w:rPr>
-              <w:instrText xml:space="preserve"> PAGEREF _Toc40011895 \h </w:instrText>
+              <w:instrText xml:space="preserve"> PAGEREF _Toc40026460 \h </w:instrText>
             </w:r>
             <w:r>
               <w:rPr>
@@ -1501,13 +1501,13 @@
               <w:lang w:eastAsia="de-DE"/>
             </w:rPr>
           </w:pPr>
-          <w:hyperlink w:anchor="_Toc40011896" w:history="1">
+          <w:hyperlink w:anchor="_Toc40026461" w:history="1">
             <w:r>
               <w:rPr>
                 <w:rStyle w:val="Hyperlink"/>
                 <w:noProof/>
               </w:rPr>
-              <w:t>2.2.1.4 Clonk</w:t>
+              <w:t>2.2.1.4 Clonk Rage</w:t>
             </w:r>
             <w:r>
               <w:rPr>
@@ -1528,7 +1528,7 @@
                 <w:noProof/>
                 <w:webHidden/>
               </w:rPr>
-              <w:instrText xml:space="preserve"> PAGEREF _Toc40011896 \h </w:instrText>
+              <w:instrText xml:space="preserve"> PAGEREF _Toc40026461 \h </w:instrText>
             </w:r>
             <w:r>
               <w:rPr>
@@ -1571,7 +1571,7 @@
               <w:lang w:eastAsia="de-DE"/>
             </w:rPr>
           </w:pPr>
-          <w:hyperlink w:anchor="_Toc40011897" w:history="1">
+          <w:hyperlink w:anchor="_Toc40026462" w:history="1">
             <w:r>
               <w:rPr>
                 <w:rStyle w:val="Hyperlink"/>
@@ -1598,7 +1598,7 @@
                 <w:noProof/>
                 <w:webHidden/>
               </w:rPr>
-              <w:instrText xml:space="preserve"> PAGEREF _Toc40011897 \h </w:instrText>
+              <w:instrText xml:space="preserve"> PAGEREF _Toc40026462 \h </w:instrText>
             </w:r>
             <w:r>
               <w:rPr>
@@ -1641,7 +1641,7 @@
               <w:lang w:eastAsia="de-DE"/>
             </w:rPr>
           </w:pPr>
-          <w:hyperlink w:anchor="_Toc40011898" w:history="1">
+          <w:hyperlink w:anchor="_Toc40026463" w:history="1">
             <w:r>
               <w:rPr>
                 <w:rStyle w:val="Hyperlink"/>
@@ -1668,7 +1668,7 @@
                 <w:noProof/>
                 <w:webHidden/>
               </w:rPr>
-              <w:instrText xml:space="preserve"> PAGEREF _Toc40011898 \h </w:instrText>
+              <w:instrText xml:space="preserve"> PAGEREF _Toc40026463 \h </w:instrText>
             </w:r>
             <w:r>
               <w:rPr>
@@ -1711,7 +1711,7 @@
               <w:lang w:eastAsia="de-DE"/>
             </w:rPr>
           </w:pPr>
-          <w:hyperlink w:anchor="_Toc40011899" w:history="1">
+          <w:hyperlink w:anchor="_Toc40026464" w:history="1">
             <w:r>
               <w:rPr>
                 <w:rStyle w:val="Hyperlink"/>
@@ -1738,7 +1738,7 @@
                 <w:noProof/>
                 <w:webHidden/>
               </w:rPr>
-              <w:instrText xml:space="preserve"> PAGEREF _Toc40011899 \h </w:instrText>
+              <w:instrText xml:space="preserve"> PAGEREF _Toc40026464 \h </w:instrText>
             </w:r>
             <w:r>
               <w:rPr>
@@ -1781,7 +1781,7 @@
               <w:lang w:eastAsia="de-DE"/>
             </w:rPr>
           </w:pPr>
-          <w:hyperlink w:anchor="_Toc40011900" w:history="1">
+          <w:hyperlink w:anchor="_Toc40026465" w:history="1">
             <w:r>
               <w:rPr>
                 <w:rStyle w:val="Hyperlink"/>
@@ -1808,7 +1808,7 @@
                 <w:noProof/>
                 <w:webHidden/>
               </w:rPr>
-              <w:instrText xml:space="preserve"> PAGEREF _Toc40011900 \h </w:instrText>
+              <w:instrText xml:space="preserve"> PAGEREF _Toc40026465 \h </w:instrText>
             </w:r>
             <w:r>
               <w:rPr>
@@ -1851,7 +1851,7 @@
               <w:lang w:eastAsia="de-DE"/>
             </w:rPr>
           </w:pPr>
-          <w:hyperlink w:anchor="_Toc40011901" w:history="1">
+          <w:hyperlink w:anchor="_Toc40026466" w:history="1">
             <w:r>
               <w:rPr>
                 <w:rStyle w:val="Hyperlink"/>
@@ -1878,7 +1878,7 @@
                 <w:noProof/>
                 <w:webHidden/>
               </w:rPr>
-              <w:instrText xml:space="preserve"> PAGEREF _Toc40011901 \h </w:instrText>
+              <w:instrText xml:space="preserve"> PAGEREF _Toc40026466 \h </w:instrText>
             </w:r>
             <w:r>
               <w:rPr>
@@ -1921,7 +1921,7 @@
               <w:lang w:eastAsia="de-DE"/>
             </w:rPr>
           </w:pPr>
-          <w:hyperlink w:anchor="_Toc40011902" w:history="1">
+          <w:hyperlink w:anchor="_Toc40026467" w:history="1">
             <w:r>
               <w:rPr>
                 <w:rStyle w:val="Hyperlink"/>
@@ -1948,7 +1948,7 @@
                 <w:noProof/>
                 <w:webHidden/>
               </w:rPr>
-              <w:instrText xml:space="preserve"> PAGEREF _Toc40011902 \h </w:instrText>
+              <w:instrText xml:space="preserve"> PAGEREF _Toc40026467 \h </w:instrText>
             </w:r>
             <w:r>
               <w:rPr>
@@ -2000,16 +2000,35 @@
       </w:r>
     </w:p>
     <w:p>
-      <w:fldSimple w:instr=" TOC \h \z \c &quot;Abbildung&quot; ">
-        <w:r>
-          <w:rPr>
-            <w:b/>
-            <w:bCs/>
-            <w:noProof/>
-          </w:rPr>
-          <w:t>Es konnten keine Einträge für ein Abbildungsverzeichnis gefunden werden.</w:t>
-        </w:r>
-      </w:fldSimple>
+      <w:r>
+        <w:lastRenderedPageBreak/>
+        <w:fldChar w:fldCharType="begin"/>
+      </w:r>
+      <w:r>
+        <w:instrText xml:space="preserve"> TOC \</w:instrText>
+      </w:r>
+      <w:r>
+        <w:instrText xml:space="preserve">h \z \c "Abbildung" </w:instrText>
+      </w:r>
+      <w:r>
+        <w:fldChar w:fldCharType="separate"/>
+      </w:r>
+      <w:r>
+        <w:rPr>
+          <w:b/>
+          <w:bCs/>
+          <w:noProof/>
+        </w:rPr>
+        <w:t>Es konnten keine Einträge für ein Abbildungsverzeichnis gefunden werden.</w:t>
+      </w:r>
+      <w:r>
+        <w:rPr>
+          <w:b/>
+          <w:bCs/>
+          <w:noProof/>
+        </w:rPr>
+        <w:fldChar w:fldCharType="end"/>
+      </w:r>
     </w:p>
     <w:p>
       <w:pPr>
@@ -2024,7 +2043,7 @@
       <w:pPr>
         <w:pStyle w:val="berschrift1"/>
       </w:pPr>
-      <w:bookmarkStart w:id="0" w:name="_Toc40011876"/>
+      <w:bookmarkStart w:id="0" w:name="_Toc40026441"/>
       <w:r>
         <w:lastRenderedPageBreak/>
         <w:t>Kapitel 1. Einleitung</w:t>
@@ -2040,7 +2059,7 @@
           <w:numId w:val="1"/>
         </w:numPr>
       </w:pPr>
-      <w:bookmarkStart w:id="1" w:name="_Toc40011877"/>
+      <w:bookmarkStart w:id="1" w:name="_Toc40026442"/>
       <w:r>
         <w:t>Idee des Medienprojekts</w:t>
       </w:r>
@@ -2097,7 +2116,7 @@
           <w:numId w:val="1"/>
         </w:numPr>
       </w:pPr>
-      <w:bookmarkStart w:id="2" w:name="_Toc40011878"/>
+      <w:bookmarkStart w:id="2" w:name="_Toc40026443"/>
       <w:r>
         <w:t>Zielsetzung</w:t>
       </w:r>
@@ -2203,7 +2222,7 @@
           <w:numId w:val="1"/>
         </w:numPr>
       </w:pPr>
-      <w:bookmarkStart w:id="3" w:name="_Toc40011879"/>
+      <w:bookmarkStart w:id="3" w:name="_Toc40026444"/>
       <w:r>
         <w:t>Verortung in der Industrie</w:t>
       </w:r>
@@ -2376,7 +2395,7 @@
       <w:pPr>
         <w:pStyle w:val="berschrift1"/>
       </w:pPr>
-      <w:bookmarkStart w:id="4" w:name="_Toc40011880"/>
+      <w:bookmarkStart w:id="4" w:name="_Toc40026445"/>
       <w:r>
         <w:t>Kapitel 2. Kontext</w:t>
       </w:r>
@@ -2387,7 +2406,7 @@
       <w:pPr>
         <w:pStyle w:val="berschrift1"/>
       </w:pPr>
-      <w:bookmarkStart w:id="5" w:name="_Toc40011881"/>
+      <w:bookmarkStart w:id="5" w:name="_Toc40026446"/>
       <w:r>
         <w:lastRenderedPageBreak/>
         <w:t>2.1 Referenz</w:t>
@@ -2406,7 +2425,7 @@
           <w:szCs w:val="28"/>
         </w:rPr>
       </w:pPr>
-      <w:bookmarkStart w:id="6" w:name="_Toc40011882"/>
+      <w:bookmarkStart w:id="6" w:name="_Toc40026447"/>
       <w:r>
         <w:rPr>
           <w:sz w:val="28"/>
@@ -2421,7 +2440,7 @@
       <w:pPr>
         <w:pStyle w:val="berschrift3"/>
       </w:pPr>
-      <w:bookmarkStart w:id="7" w:name="_Toc40011883"/>
+      <w:bookmarkStart w:id="7" w:name="_Toc40026448"/>
       <w:r>
         <w:t>2.1.1.1 Kingdom</w:t>
       </w:r>
@@ -2432,7 +2451,7 @@
       <w:pPr>
         <w:pStyle w:val="berschrift3"/>
       </w:pPr>
-      <w:bookmarkStart w:id="8" w:name="_Toc40011884"/>
+      <w:bookmarkStart w:id="8" w:name="_Toc40026449"/>
       <w:r>
         <w:t>2.1.1.2 Minecraft</w:t>
       </w:r>
@@ -2447,7 +2466,7 @@
       <w:pPr>
         <w:pStyle w:val="berschrift3"/>
       </w:pPr>
-      <w:bookmarkStart w:id="9" w:name="_Toc40011885"/>
+      <w:bookmarkStart w:id="9" w:name="_Toc40026450"/>
       <w:r>
         <w:t>2.1.1.3 Terraria</w:t>
       </w:r>
@@ -2462,7 +2481,7 @@
       <w:pPr>
         <w:pStyle w:val="berschrift3"/>
       </w:pPr>
-      <w:bookmarkStart w:id="10" w:name="_Toc40011886"/>
+      <w:bookmarkStart w:id="10" w:name="_Toc40026451"/>
       <w:r>
         <w:t xml:space="preserve">2.1.1.4 World </w:t>
       </w:r>
@@ -2484,17 +2503,26 @@
     <w:p>
       <w:pPr>
         <w:pStyle w:val="berschrift3"/>
-      </w:pPr>
-      <w:bookmarkStart w:id="11" w:name="_Toc40011887"/>
+        <w:tabs>
+          <w:tab w:val="left" w:pos="1848"/>
+        </w:tabs>
+      </w:pPr>
+      <w:bookmarkStart w:id="11" w:name="_Toc40026452"/>
       <w:r>
         <w:t xml:space="preserve">2.1.1.5 </w:t>
       </w:r>
       <w:proofErr w:type="spellStart"/>
       <w:r>
-        <w:t>Clonk</w:t>
+        <w:t>Clon</w:t>
+      </w:r>
+      <w:r>
+        <w:t>k</w:t>
+      </w:r>
+      <w:proofErr w:type="spellEnd"/>
+      <w:r>
+        <w:t xml:space="preserve"> Rage</w:t>
       </w:r>
       <w:bookmarkEnd w:id="11"/>
-      <w:proofErr w:type="spellEnd"/>
     </w:p>
     <w:p/>
     <w:p>
@@ -2505,7 +2533,7 @@
           <w:szCs w:val="28"/>
         </w:rPr>
       </w:pPr>
-      <w:bookmarkStart w:id="12" w:name="_Toc40011888"/>
+      <w:bookmarkStart w:id="12" w:name="_Toc40026453"/>
       <w:r>
         <w:rPr>
           <w:sz w:val="28"/>
@@ -2520,7 +2548,7 @@
       <w:pPr>
         <w:pStyle w:val="berschrift3"/>
       </w:pPr>
-      <w:bookmarkStart w:id="13" w:name="_Toc40011889"/>
+      <w:bookmarkStart w:id="13" w:name="_Toc40026454"/>
       <w:r>
         <w:t>2.1.2.1 Kingdom</w:t>
       </w:r>
@@ -2531,7 +2559,7 @@
       <w:pPr>
         <w:pStyle w:val="berschrift3"/>
       </w:pPr>
-      <w:bookmarkStart w:id="14" w:name="_Toc40011890"/>
+      <w:bookmarkStart w:id="14" w:name="_Toc40026455"/>
       <w:r>
         <w:t xml:space="preserve">2.1.2.2 Eastern </w:t>
       </w:r>
@@ -2551,7 +2579,7 @@
           <w:szCs w:val="28"/>
         </w:rPr>
       </w:pPr>
-      <w:bookmarkStart w:id="15" w:name="_Toc40011891"/>
+      <w:bookmarkStart w:id="15" w:name="_Toc40026456"/>
       <w:r>
         <w:rPr>
           <w:sz w:val="28"/>
@@ -2566,7 +2594,7 @@
       <w:pPr>
         <w:pStyle w:val="berschrift2"/>
       </w:pPr>
-      <w:bookmarkStart w:id="16" w:name="_Toc40011892"/>
+      <w:bookmarkStart w:id="16" w:name="_Toc40026457"/>
       <w:r>
         <w:t xml:space="preserve">2.2.1 </w:t>
       </w:r>
@@ -2584,7 +2612,7 @@
       <w:pPr>
         <w:pStyle w:val="berschrift3"/>
       </w:pPr>
-      <w:bookmarkStart w:id="17" w:name="_Toc40011893"/>
+      <w:bookmarkStart w:id="17" w:name="_Toc40026458"/>
       <w:r>
         <w:t>2.2.1.1 Minecraft</w:t>
       </w:r>
@@ -2615,7 +2643,7 @@
       <w:pPr>
         <w:pStyle w:val="berschrift3"/>
       </w:pPr>
-      <w:bookmarkStart w:id="18" w:name="_Toc40011894"/>
+      <w:bookmarkStart w:id="18" w:name="_Toc40026459"/>
       <w:r>
         <w:t>2.2.1.2 Terraria</w:t>
       </w:r>
@@ -2652,7 +2680,7 @@
       <w:pPr>
         <w:pStyle w:val="berschrift3"/>
       </w:pPr>
-      <w:bookmarkStart w:id="19" w:name="_Toc40011895"/>
+      <w:bookmarkStart w:id="19" w:name="_Toc40026460"/>
       <w:r>
         <w:t xml:space="preserve">2.2.1.3 World </w:t>
       </w:r>
@@ -2719,7 +2747,7 @@
       <w:pPr>
         <w:pStyle w:val="berschrift3"/>
       </w:pPr>
-      <w:bookmarkStart w:id="20" w:name="_Toc40011896"/>
+      <w:bookmarkStart w:id="20" w:name="_Toc40026461"/>
       <w:r>
         <w:t xml:space="preserve">2.2.1.4 </w:t>
       </w:r>
@@ -2727,8 +2755,11 @@
       <w:r>
         <w:t>Clonk</w:t>
       </w:r>
+      <w:proofErr w:type="spellEnd"/>
+      <w:r>
+        <w:t xml:space="preserve"> Rage</w:t>
+      </w:r>
       <w:bookmarkEnd w:id="20"/>
-      <w:proofErr w:type="spellEnd"/>
     </w:p>
     <w:p>
       <w:r>
@@ -2753,6 +2784,12 @@
     <w:p>
       <w:r>
         <w:t xml:space="preserve">- </w:t>
+      </w:r>
+      <w:r>
+        <w:t xml:space="preserve"> </w:t>
+      </w:r>
+      <w:r>
+        <w:t>Für einige Gebäude wird allerdings kein Strom benötigt z.B. Hochofen, um Metall herzustellen.</w:t>
       </w:r>
     </w:p>
     <w:p/>
@@ -2764,7 +2801,7 @@
           <w:szCs w:val="28"/>
         </w:rPr>
       </w:pPr>
-      <w:bookmarkStart w:id="21" w:name="_Toc40011897"/>
+      <w:bookmarkStart w:id="21" w:name="_Toc40026462"/>
       <w:r>
         <w:rPr>
           <w:sz w:val="28"/>
@@ -2774,45 +2811,49 @@
       </w:r>
       <w:bookmarkEnd w:id="21"/>
     </w:p>
+    <w:p>
+      <w:r>
+        <w:t xml:space="preserve">- Unity </w:t>
+      </w:r>
+    </w:p>
+    <w:p>
+      <w:pPr>
+        <w:pStyle w:val="berschrift1"/>
+      </w:pPr>
+      <w:bookmarkStart w:id="22" w:name="_Toc40026463"/>
+      <w:r>
+        <w:t>Kapitel 3. Methodik</w:t>
+      </w:r>
+      <w:bookmarkEnd w:id="22"/>
+    </w:p>
     <w:p/>
     <w:p>
       <w:pPr>
         <w:pStyle w:val="berschrift1"/>
       </w:pPr>
-      <w:bookmarkStart w:id="22" w:name="_Toc40011898"/>
-      <w:r>
-        <w:t>Kapitel 3. Methodik</w:t>
-      </w:r>
-      <w:bookmarkEnd w:id="22"/>
+      <w:bookmarkStart w:id="23" w:name="_Toc40026464"/>
+      <w:r>
+        <w:t>Kapitel 4. Durchführung</w:t>
+      </w:r>
+      <w:bookmarkEnd w:id="23"/>
     </w:p>
     <w:p/>
     <w:p>
       <w:pPr>
         <w:pStyle w:val="berschrift1"/>
       </w:pPr>
-      <w:bookmarkStart w:id="23" w:name="_Toc40011899"/>
-      <w:r>
-        <w:t>Kapitel 4. Durchführung</w:t>
-      </w:r>
-      <w:bookmarkEnd w:id="23"/>
+      <w:bookmarkStart w:id="24" w:name="_Toc40026465"/>
+      <w:r>
+        <w:t>Kapitel 5. Ergebnisse und Zusammenfassung</w:t>
+      </w:r>
+      <w:bookmarkEnd w:id="24"/>
     </w:p>
     <w:p/>
     <w:p>
       <w:pPr>
-        <w:pStyle w:val="berschrift1"/>
-      </w:pPr>
-      <w:bookmarkStart w:id="24" w:name="_Toc40011900"/>
-      <w:r>
-        <w:t>Kapitel 5. Ergebnisse und Zusammenfassung</w:t>
-      </w:r>
-      <w:bookmarkEnd w:id="24"/>
-    </w:p>
-    <w:p/>
-    <w:p>
-      <w:pPr>
         <w:pStyle w:val="berschrift2"/>
       </w:pPr>
-      <w:bookmarkStart w:id="25" w:name="_Toc40011901"/>
+      <w:bookmarkStart w:id="25" w:name="_Toc40026466"/>
       <w:r>
         <w:lastRenderedPageBreak/>
         <w:t>5.1 Ergebnisse</w:t>
@@ -2824,7 +2865,7 @@
       <w:pPr>
         <w:pStyle w:val="berschrift2"/>
       </w:pPr>
-      <w:bookmarkStart w:id="26" w:name="_Toc40011902"/>
+      <w:bookmarkStart w:id="26" w:name="_Toc40026467"/>
       <w:r>
         <w:t>5.2 Zusammenfassung</w:t>
       </w:r>
@@ -3942,7 +3983,7 @@
 </file>
 
 <file path=customXml/itemProps1.xml><?xml version="1.0" encoding="utf-8"?>
-<ds:datastoreItem xmlns:ds="http://schemas.openxmlformats.org/officeDocument/2006/customXml" ds:itemID="{D9374FF0-6951-4422-83B1-A35455F1A73C}">
+<ds:datastoreItem xmlns:ds="http://schemas.openxmlformats.org/officeDocument/2006/customXml" ds:itemID="{5D43122B-4DA6-489E-9BEC-63156A6A78D6}">
   <ds:schemaRefs>
     <ds:schemaRef ds:uri="http://schemas.openxmlformats.org/officeDocument/2006/bibliography"/>
   </ds:schemaRefs>

</xml_diff>

<commit_message>
changed Kingdom to Kingdom Two Crowns. Refreshed index
</commit_message>
<xml_diff>
--- a/Schriftlich/Major Project.docx
+++ b/Schriftlich/Major Project.docx
@@ -53,7 +53,7 @@
           <w:r>
             <w:fldChar w:fldCharType="separate"/>
           </w:r>
-          <w:hyperlink w:anchor="_Toc40026441" w:history="1">
+          <w:hyperlink w:anchor="_Toc40027915" w:history="1">
             <w:r>
               <w:rPr>
                 <w:rStyle w:val="Hyperlink"/>
@@ -80,7 +80,7 @@
                 <w:noProof/>
                 <w:webHidden/>
               </w:rPr>
-              <w:instrText xml:space="preserve"> PAGEREF _Toc40026441 \h </w:instrText>
+              <w:instrText xml:space="preserve"> PAGEREF _Toc40027915 \h </w:instrText>
             </w:r>
             <w:r>
               <w:rPr>
@@ -124,7 +124,7 @@
               <w:lang w:eastAsia="de-DE"/>
             </w:rPr>
           </w:pPr>
-          <w:hyperlink w:anchor="_Toc40026442" w:history="1">
+          <w:hyperlink w:anchor="_Toc40027916" w:history="1">
             <w:r>
               <w:rPr>
                 <w:rStyle w:val="Hyperlink"/>
@@ -166,7 +166,7 @@
                 <w:noProof/>
                 <w:webHidden/>
               </w:rPr>
-              <w:instrText xml:space="preserve"> PAGEREF _Toc40026442 \h </w:instrText>
+              <w:instrText xml:space="preserve"> PAGEREF _Toc40027916 \h </w:instrText>
             </w:r>
             <w:r>
               <w:rPr>
@@ -210,7 +210,7 @@
               <w:lang w:eastAsia="de-DE"/>
             </w:rPr>
           </w:pPr>
-          <w:hyperlink w:anchor="_Toc40026443" w:history="1">
+          <w:hyperlink w:anchor="_Toc40027917" w:history="1">
             <w:r>
               <w:rPr>
                 <w:rStyle w:val="Hyperlink"/>
@@ -252,7 +252,7 @@
                 <w:noProof/>
                 <w:webHidden/>
               </w:rPr>
-              <w:instrText xml:space="preserve"> PAGEREF _Toc40026443 \h </w:instrText>
+              <w:instrText xml:space="preserve"> PAGEREF _Toc40027917 \h </w:instrText>
             </w:r>
             <w:r>
               <w:rPr>
@@ -296,7 +296,7 @@
               <w:lang w:eastAsia="de-DE"/>
             </w:rPr>
           </w:pPr>
-          <w:hyperlink w:anchor="_Toc40026444" w:history="1">
+          <w:hyperlink w:anchor="_Toc40027918" w:history="1">
             <w:r>
               <w:rPr>
                 <w:rStyle w:val="Hyperlink"/>
@@ -338,7 +338,7 @@
                 <w:noProof/>
                 <w:webHidden/>
               </w:rPr>
-              <w:instrText xml:space="preserve"> PAGEREF _Toc40026444 \h </w:instrText>
+              <w:instrText xml:space="preserve"> PAGEREF _Toc40027918 \h </w:instrText>
             </w:r>
             <w:r>
               <w:rPr>
@@ -381,7 +381,7 @@
               <w:lang w:eastAsia="de-DE"/>
             </w:rPr>
           </w:pPr>
-          <w:hyperlink w:anchor="_Toc40026445" w:history="1">
+          <w:hyperlink w:anchor="_Toc40027919" w:history="1">
             <w:r>
               <w:rPr>
                 <w:rStyle w:val="Hyperlink"/>
@@ -408,7 +408,7 @@
                 <w:noProof/>
                 <w:webHidden/>
               </w:rPr>
-              <w:instrText xml:space="preserve"> PAGEREF _Toc40026445 \h </w:instrText>
+              <w:instrText xml:space="preserve"> PAGEREF _Toc40027919 \h </w:instrText>
             </w:r>
             <w:r>
               <w:rPr>
@@ -451,7 +451,7 @@
               <w:lang w:eastAsia="de-DE"/>
             </w:rPr>
           </w:pPr>
-          <w:hyperlink w:anchor="_Toc40026446" w:history="1">
+          <w:hyperlink w:anchor="_Toc40027920" w:history="1">
             <w:r>
               <w:rPr>
                 <w:rStyle w:val="Hyperlink"/>
@@ -478,7 +478,7 @@
                 <w:noProof/>
                 <w:webHidden/>
               </w:rPr>
-              <w:instrText xml:space="preserve"> PAGEREF _Toc40026446 \h </w:instrText>
+              <w:instrText xml:space="preserve"> PAGEREF _Toc40027920 \h </w:instrText>
             </w:r>
             <w:r>
               <w:rPr>
@@ -521,7 +521,7 @@
               <w:lang w:eastAsia="de-DE"/>
             </w:rPr>
           </w:pPr>
-          <w:hyperlink w:anchor="_Toc40026447" w:history="1">
+          <w:hyperlink w:anchor="_Toc40027921" w:history="1">
             <w:r>
               <w:rPr>
                 <w:rStyle w:val="Hyperlink"/>
@@ -548,7 +548,7 @@
                 <w:noProof/>
                 <w:webHidden/>
               </w:rPr>
-              <w:instrText xml:space="preserve"> PAGEREF _Toc40026447 \h </w:instrText>
+              <w:instrText xml:space="preserve"> PAGEREF _Toc40027921 \h </w:instrText>
             </w:r>
             <w:r>
               <w:rPr>
@@ -591,13 +591,13 @@
               <w:lang w:eastAsia="de-DE"/>
             </w:rPr>
           </w:pPr>
-          <w:hyperlink w:anchor="_Toc40026448" w:history="1">
+          <w:hyperlink w:anchor="_Toc40027922" w:history="1">
             <w:r>
               <w:rPr>
                 <w:rStyle w:val="Hyperlink"/>
                 <w:noProof/>
               </w:rPr>
-              <w:t>2.1.1.1 Kingdom</w:t>
+              <w:t>2.1.1.1 Kingdom Two Crowns</w:t>
             </w:r>
             <w:r>
               <w:rPr>
@@ -618,7 +618,7 @@
                 <w:noProof/>
                 <w:webHidden/>
               </w:rPr>
-              <w:instrText xml:space="preserve"> PAGEREF _Toc40026448 \h </w:instrText>
+              <w:instrText xml:space="preserve"> PAGEREF _Toc40027922 \h </w:instrText>
             </w:r>
             <w:r>
               <w:rPr>
@@ -661,7 +661,7 @@
               <w:lang w:eastAsia="de-DE"/>
             </w:rPr>
           </w:pPr>
-          <w:hyperlink w:anchor="_Toc40026449" w:history="1">
+          <w:hyperlink w:anchor="_Toc40027923" w:history="1">
             <w:r>
               <w:rPr>
                 <w:rStyle w:val="Hyperlink"/>
@@ -688,7 +688,7 @@
                 <w:noProof/>
                 <w:webHidden/>
               </w:rPr>
-              <w:instrText xml:space="preserve"> PAGEREF _Toc40026449 \h </w:instrText>
+              <w:instrText xml:space="preserve"> PAGEREF _Toc40027923 \h </w:instrText>
             </w:r>
             <w:r>
               <w:rPr>
@@ -731,7 +731,7 @@
               <w:lang w:eastAsia="de-DE"/>
             </w:rPr>
           </w:pPr>
-          <w:hyperlink w:anchor="_Toc40026450" w:history="1">
+          <w:hyperlink w:anchor="_Toc40027924" w:history="1">
             <w:r>
               <w:rPr>
                 <w:rStyle w:val="Hyperlink"/>
@@ -758,7 +758,7 @@
                 <w:noProof/>
                 <w:webHidden/>
               </w:rPr>
-              <w:instrText xml:space="preserve"> PAGEREF _Toc40026450 \h </w:instrText>
+              <w:instrText xml:space="preserve"> PAGEREF _Toc40027924 \h </w:instrText>
             </w:r>
             <w:r>
               <w:rPr>
@@ -801,7 +801,7 @@
               <w:lang w:eastAsia="de-DE"/>
             </w:rPr>
           </w:pPr>
-          <w:hyperlink w:anchor="_Toc40026451" w:history="1">
+          <w:hyperlink w:anchor="_Toc40027925" w:history="1">
             <w:r>
               <w:rPr>
                 <w:rStyle w:val="Hyperlink"/>
@@ -828,7 +828,7 @@
                 <w:noProof/>
                 <w:webHidden/>
               </w:rPr>
-              <w:instrText xml:space="preserve"> PAGEREF _Toc40026451 \h </w:instrText>
+              <w:instrText xml:space="preserve"> PAGEREF _Toc40027925 \h </w:instrText>
             </w:r>
             <w:r>
               <w:rPr>
@@ -871,7 +871,7 @@
               <w:lang w:eastAsia="de-DE"/>
             </w:rPr>
           </w:pPr>
-          <w:hyperlink w:anchor="_Toc40026452" w:history="1">
+          <w:hyperlink w:anchor="_Toc40027926" w:history="1">
             <w:r>
               <w:rPr>
                 <w:rStyle w:val="Hyperlink"/>
@@ -898,7 +898,7 @@
                 <w:noProof/>
                 <w:webHidden/>
               </w:rPr>
-              <w:instrText xml:space="preserve"> PAGEREF _Toc40026452 \h </w:instrText>
+              <w:instrText xml:space="preserve"> PAGEREF _Toc40027926 \h </w:instrText>
             </w:r>
             <w:r>
               <w:rPr>
@@ -941,7 +941,7 @@
               <w:lang w:eastAsia="de-DE"/>
             </w:rPr>
           </w:pPr>
-          <w:hyperlink w:anchor="_Toc40026453" w:history="1">
+          <w:hyperlink w:anchor="_Toc40027927" w:history="1">
             <w:r>
               <w:rPr>
                 <w:rStyle w:val="Hyperlink"/>
@@ -968,7 +968,7 @@
                 <w:noProof/>
                 <w:webHidden/>
               </w:rPr>
-              <w:instrText xml:space="preserve"> PAGEREF _Toc40026453 \h </w:instrText>
+              <w:instrText xml:space="preserve"> PAGEREF _Toc40027927 \h </w:instrText>
             </w:r>
             <w:r>
               <w:rPr>
@@ -1011,13 +1011,13 @@
               <w:lang w:eastAsia="de-DE"/>
             </w:rPr>
           </w:pPr>
-          <w:hyperlink w:anchor="_Toc40026454" w:history="1">
+          <w:hyperlink w:anchor="_Toc40027928" w:history="1">
             <w:r>
               <w:rPr>
                 <w:rStyle w:val="Hyperlink"/>
                 <w:noProof/>
               </w:rPr>
-              <w:t>2.1.2.1 Kingdom</w:t>
+              <w:t>2.1.2.1 Kingdom Two Crowns</w:t>
             </w:r>
             <w:r>
               <w:rPr>
@@ -1038,7 +1038,7 @@
                 <w:noProof/>
                 <w:webHidden/>
               </w:rPr>
-              <w:instrText xml:space="preserve"> PAGEREF _Toc40026454 \h </w:instrText>
+              <w:instrText xml:space="preserve"> PAGEREF _Toc40027928 \h </w:instrText>
             </w:r>
             <w:r>
               <w:rPr>
@@ -1081,7 +1081,7 @@
               <w:lang w:eastAsia="de-DE"/>
             </w:rPr>
           </w:pPr>
-          <w:hyperlink w:anchor="_Toc40026455" w:history="1">
+          <w:hyperlink w:anchor="_Toc40027929" w:history="1">
             <w:r>
               <w:rPr>
                 <w:rStyle w:val="Hyperlink"/>
@@ -1108,7 +1108,7 @@
                 <w:noProof/>
                 <w:webHidden/>
               </w:rPr>
-              <w:instrText xml:space="preserve"> PAGEREF _Toc40026455 \h </w:instrText>
+              <w:instrText xml:space="preserve"> PAGEREF _Toc40027929 \h </w:instrText>
             </w:r>
             <w:r>
               <w:rPr>
@@ -1151,7 +1151,7 @@
               <w:lang w:eastAsia="de-DE"/>
             </w:rPr>
           </w:pPr>
-          <w:hyperlink w:anchor="_Toc40026456" w:history="1">
+          <w:hyperlink w:anchor="_Toc40027930" w:history="1">
             <w:r>
               <w:rPr>
                 <w:rStyle w:val="Hyperlink"/>
@@ -1178,7 +1178,7 @@
                 <w:noProof/>
                 <w:webHidden/>
               </w:rPr>
-              <w:instrText xml:space="preserve"> PAGEREF _Toc40026456 \h </w:instrText>
+              <w:instrText xml:space="preserve"> PAGEREF _Toc40027930 \h </w:instrText>
             </w:r>
             <w:r>
               <w:rPr>
@@ -1221,7 +1221,7 @@
               <w:lang w:eastAsia="de-DE"/>
             </w:rPr>
           </w:pPr>
-          <w:hyperlink w:anchor="_Toc40026457" w:history="1">
+          <w:hyperlink w:anchor="_Toc40027931" w:history="1">
             <w:r>
               <w:rPr>
                 <w:rStyle w:val="Hyperlink"/>
@@ -1248,7 +1248,7 @@
                 <w:noProof/>
                 <w:webHidden/>
               </w:rPr>
-              <w:instrText xml:space="preserve"> PAGEREF _Toc40026457 \h </w:instrText>
+              <w:instrText xml:space="preserve"> PAGEREF _Toc40027931 \h </w:instrText>
             </w:r>
             <w:r>
               <w:rPr>
@@ -1291,7 +1291,7 @@
               <w:lang w:eastAsia="de-DE"/>
             </w:rPr>
           </w:pPr>
-          <w:hyperlink w:anchor="_Toc40026458" w:history="1">
+          <w:hyperlink w:anchor="_Toc40027932" w:history="1">
             <w:r>
               <w:rPr>
                 <w:rStyle w:val="Hyperlink"/>
@@ -1318,7 +1318,7 @@
                 <w:noProof/>
                 <w:webHidden/>
               </w:rPr>
-              <w:instrText xml:space="preserve"> PAGEREF _Toc40026458 \h </w:instrText>
+              <w:instrText xml:space="preserve"> PAGEREF _Toc40027932 \h </w:instrText>
             </w:r>
             <w:r>
               <w:rPr>
@@ -1361,7 +1361,7 @@
               <w:lang w:eastAsia="de-DE"/>
             </w:rPr>
           </w:pPr>
-          <w:hyperlink w:anchor="_Toc40026459" w:history="1">
+          <w:hyperlink w:anchor="_Toc40027933" w:history="1">
             <w:r>
               <w:rPr>
                 <w:rStyle w:val="Hyperlink"/>
@@ -1388,7 +1388,7 @@
                 <w:noProof/>
                 <w:webHidden/>
               </w:rPr>
-              <w:instrText xml:space="preserve"> PAGEREF _Toc40026459 \h </w:instrText>
+              <w:instrText xml:space="preserve"> PAGEREF _Toc40027933 \h </w:instrText>
             </w:r>
             <w:r>
               <w:rPr>
@@ -1431,7 +1431,7 @@
               <w:lang w:eastAsia="de-DE"/>
             </w:rPr>
           </w:pPr>
-          <w:hyperlink w:anchor="_Toc40026460" w:history="1">
+          <w:hyperlink w:anchor="_Toc40027934" w:history="1">
             <w:r>
               <w:rPr>
                 <w:rStyle w:val="Hyperlink"/>
@@ -1458,7 +1458,7 @@
                 <w:noProof/>
                 <w:webHidden/>
               </w:rPr>
-              <w:instrText xml:space="preserve"> PAGEREF _Toc40026460 \h </w:instrText>
+              <w:instrText xml:space="preserve"> PAGEREF _Toc40027934 \h </w:instrText>
             </w:r>
             <w:r>
               <w:rPr>
@@ -1501,7 +1501,7 @@
               <w:lang w:eastAsia="de-DE"/>
             </w:rPr>
           </w:pPr>
-          <w:hyperlink w:anchor="_Toc40026461" w:history="1">
+          <w:hyperlink w:anchor="_Toc40027935" w:history="1">
             <w:r>
               <w:rPr>
                 <w:rStyle w:val="Hyperlink"/>
@@ -1528,7 +1528,7 @@
                 <w:noProof/>
                 <w:webHidden/>
               </w:rPr>
-              <w:instrText xml:space="preserve"> PAGEREF _Toc40026461 \h </w:instrText>
+              <w:instrText xml:space="preserve"> PAGEREF _Toc40027935 \h </w:instrText>
             </w:r>
             <w:r>
               <w:rPr>
@@ -1571,7 +1571,7 @@
               <w:lang w:eastAsia="de-DE"/>
             </w:rPr>
           </w:pPr>
-          <w:hyperlink w:anchor="_Toc40026462" w:history="1">
+          <w:hyperlink w:anchor="_Toc40027936" w:history="1">
             <w:r>
               <w:rPr>
                 <w:rStyle w:val="Hyperlink"/>
@@ -1598,7 +1598,7 @@
                 <w:noProof/>
                 <w:webHidden/>
               </w:rPr>
-              <w:instrText xml:space="preserve"> PAGEREF _Toc40026462 \h </w:instrText>
+              <w:instrText xml:space="preserve"> PAGEREF _Toc40027936 \h </w:instrText>
             </w:r>
             <w:r>
               <w:rPr>
@@ -1641,7 +1641,7 @@
               <w:lang w:eastAsia="de-DE"/>
             </w:rPr>
           </w:pPr>
-          <w:hyperlink w:anchor="_Toc40026463" w:history="1">
+          <w:hyperlink w:anchor="_Toc40027937" w:history="1">
             <w:r>
               <w:rPr>
                 <w:rStyle w:val="Hyperlink"/>
@@ -1668,7 +1668,7 @@
                 <w:noProof/>
                 <w:webHidden/>
               </w:rPr>
-              <w:instrText xml:space="preserve"> PAGEREF _Toc40026463 \h </w:instrText>
+              <w:instrText xml:space="preserve"> PAGEREF _Toc40027937 \h </w:instrText>
             </w:r>
             <w:r>
               <w:rPr>
@@ -1711,7 +1711,7 @@
               <w:lang w:eastAsia="de-DE"/>
             </w:rPr>
           </w:pPr>
-          <w:hyperlink w:anchor="_Toc40026464" w:history="1">
+          <w:hyperlink w:anchor="_Toc40027938" w:history="1">
             <w:r>
               <w:rPr>
                 <w:rStyle w:val="Hyperlink"/>
@@ -1738,7 +1738,7 @@
                 <w:noProof/>
                 <w:webHidden/>
               </w:rPr>
-              <w:instrText xml:space="preserve"> PAGEREF _Toc40026464 \h </w:instrText>
+              <w:instrText xml:space="preserve"> PAGEREF _Toc40027938 \h </w:instrText>
             </w:r>
             <w:r>
               <w:rPr>
@@ -1781,7 +1781,7 @@
               <w:lang w:eastAsia="de-DE"/>
             </w:rPr>
           </w:pPr>
-          <w:hyperlink w:anchor="_Toc40026465" w:history="1">
+          <w:hyperlink w:anchor="_Toc40027939" w:history="1">
             <w:r>
               <w:rPr>
                 <w:rStyle w:val="Hyperlink"/>
@@ -1808,7 +1808,7 @@
                 <w:noProof/>
                 <w:webHidden/>
               </w:rPr>
-              <w:instrText xml:space="preserve"> PAGEREF _Toc40026465 \h </w:instrText>
+              <w:instrText xml:space="preserve"> PAGEREF _Toc40027939 \h </w:instrText>
             </w:r>
             <w:r>
               <w:rPr>
@@ -1851,7 +1851,7 @@
               <w:lang w:eastAsia="de-DE"/>
             </w:rPr>
           </w:pPr>
-          <w:hyperlink w:anchor="_Toc40026466" w:history="1">
+          <w:hyperlink w:anchor="_Toc40027940" w:history="1">
             <w:r>
               <w:rPr>
                 <w:rStyle w:val="Hyperlink"/>
@@ -1878,7 +1878,7 @@
                 <w:noProof/>
                 <w:webHidden/>
               </w:rPr>
-              <w:instrText xml:space="preserve"> PAGEREF _Toc40026466 \h </w:instrText>
+              <w:instrText xml:space="preserve"> PAGEREF _Toc40027940 \h </w:instrText>
             </w:r>
             <w:r>
               <w:rPr>
@@ -1921,7 +1921,7 @@
               <w:lang w:eastAsia="de-DE"/>
             </w:rPr>
           </w:pPr>
-          <w:hyperlink w:anchor="_Toc40026467" w:history="1">
+          <w:hyperlink w:anchor="_Toc40027941" w:history="1">
             <w:r>
               <w:rPr>
                 <w:rStyle w:val="Hyperlink"/>
@@ -1948,7 +1948,7 @@
                 <w:noProof/>
                 <w:webHidden/>
               </w:rPr>
-              <w:instrText xml:space="preserve"> PAGEREF _Toc40026467 \h </w:instrText>
+              <w:instrText xml:space="preserve"> PAGEREF _Toc40027941 \h </w:instrText>
             </w:r>
             <w:r>
               <w:rPr>
@@ -2000,35 +2000,16 @@
       </w:r>
     </w:p>
     <w:p>
-      <w:r>
-        <w:lastRenderedPageBreak/>
-        <w:fldChar w:fldCharType="begin"/>
-      </w:r>
-      <w:r>
-        <w:instrText xml:space="preserve"> TOC \</w:instrText>
-      </w:r>
-      <w:r>
-        <w:instrText xml:space="preserve">h \z \c "Abbildung" </w:instrText>
-      </w:r>
-      <w:r>
-        <w:fldChar w:fldCharType="separate"/>
-      </w:r>
-      <w:r>
-        <w:rPr>
-          <w:b/>
-          <w:bCs/>
-          <w:noProof/>
-        </w:rPr>
-        <w:t>Es konnten keine Einträge für ein Abbildungsverzeichnis gefunden werden.</w:t>
-      </w:r>
-      <w:r>
-        <w:rPr>
-          <w:b/>
-          <w:bCs/>
-          <w:noProof/>
-        </w:rPr>
-        <w:fldChar w:fldCharType="end"/>
-      </w:r>
+      <w:fldSimple w:instr=" TOC \h \z \c &quot;Abbildung&quot; ">
+        <w:r>
+          <w:rPr>
+            <w:b/>
+            <w:bCs/>
+            <w:noProof/>
+          </w:rPr>
+          <w:t>Es konnten keine Einträge für ein Abbildungsverzeichnis gefunden werden.</w:t>
+        </w:r>
+      </w:fldSimple>
     </w:p>
     <w:p>
       <w:pPr>
@@ -2043,7 +2024,7 @@
       <w:pPr>
         <w:pStyle w:val="berschrift1"/>
       </w:pPr>
-      <w:bookmarkStart w:id="0" w:name="_Toc40026441"/>
+      <w:bookmarkStart w:id="0" w:name="_Toc40027915"/>
       <w:r>
         <w:lastRenderedPageBreak/>
         <w:t>Kapitel 1. Einleitung</w:t>
@@ -2059,7 +2040,7 @@
           <w:numId w:val="1"/>
         </w:numPr>
       </w:pPr>
-      <w:bookmarkStart w:id="1" w:name="_Toc40026442"/>
+      <w:bookmarkStart w:id="1" w:name="_Toc40027916"/>
       <w:r>
         <w:t>Idee des Medienprojekts</w:t>
       </w:r>
@@ -2116,7 +2097,7 @@
           <w:numId w:val="1"/>
         </w:numPr>
       </w:pPr>
-      <w:bookmarkStart w:id="2" w:name="_Toc40026443"/>
+      <w:bookmarkStart w:id="2" w:name="_Toc40027917"/>
       <w:r>
         <w:t>Zielsetzung</w:t>
       </w:r>
@@ -2222,7 +2203,7 @@
           <w:numId w:val="1"/>
         </w:numPr>
       </w:pPr>
-      <w:bookmarkStart w:id="3" w:name="_Toc40026444"/>
+      <w:bookmarkStart w:id="3" w:name="_Toc40027918"/>
       <w:r>
         <w:t>Verortung in der Industrie</w:t>
       </w:r>
@@ -2395,7 +2376,7 @@
       <w:pPr>
         <w:pStyle w:val="berschrift1"/>
       </w:pPr>
-      <w:bookmarkStart w:id="4" w:name="_Toc40026445"/>
+      <w:bookmarkStart w:id="4" w:name="_Toc40027919"/>
       <w:r>
         <w:t>Kapitel 2. Kontext</w:t>
       </w:r>
@@ -2406,7 +2387,7 @@
       <w:pPr>
         <w:pStyle w:val="berschrift1"/>
       </w:pPr>
-      <w:bookmarkStart w:id="5" w:name="_Toc40026446"/>
+      <w:bookmarkStart w:id="5" w:name="_Toc40027920"/>
       <w:r>
         <w:lastRenderedPageBreak/>
         <w:t>2.1 Referenz</w:t>
@@ -2425,7 +2406,7 @@
           <w:szCs w:val="28"/>
         </w:rPr>
       </w:pPr>
-      <w:bookmarkStart w:id="6" w:name="_Toc40026447"/>
+      <w:bookmarkStart w:id="6" w:name="_Toc40027921"/>
       <w:r>
         <w:rPr>
           <w:sz w:val="28"/>
@@ -2440,18 +2421,34 @@
       <w:pPr>
         <w:pStyle w:val="berschrift3"/>
       </w:pPr>
-      <w:bookmarkStart w:id="7" w:name="_Toc40026448"/>
+      <w:bookmarkStart w:id="7" w:name="_Toc40027922"/>
       <w:r>
         <w:t>2.1.1.1 Kingdom</w:t>
       </w:r>
+      <w:r>
+        <w:t xml:space="preserve"> </w:t>
+      </w:r>
+      <w:proofErr w:type="spellStart"/>
+      <w:r>
+        <w:t>Two</w:t>
+      </w:r>
+      <w:proofErr w:type="spellEnd"/>
+      <w:r>
+        <w:t xml:space="preserve"> </w:t>
+      </w:r>
+      <w:proofErr w:type="spellStart"/>
+      <w:r>
+        <w:t>Crowns</w:t>
+      </w:r>
       <w:bookmarkEnd w:id="7"/>
+      <w:proofErr w:type="spellEnd"/>
     </w:p>
     <w:p/>
     <w:p>
       <w:pPr>
         <w:pStyle w:val="berschrift3"/>
       </w:pPr>
-      <w:bookmarkStart w:id="8" w:name="_Toc40026449"/>
+      <w:bookmarkStart w:id="8" w:name="_Toc40027923"/>
       <w:r>
         <w:t>2.1.1.2 Minecraft</w:t>
       </w:r>
@@ -2466,7 +2463,7 @@
       <w:pPr>
         <w:pStyle w:val="berschrift3"/>
       </w:pPr>
-      <w:bookmarkStart w:id="9" w:name="_Toc40026450"/>
+      <w:bookmarkStart w:id="9" w:name="_Toc40027924"/>
       <w:r>
         <w:t>2.1.1.3 Terraria</w:t>
       </w:r>
@@ -2481,7 +2478,7 @@
       <w:pPr>
         <w:pStyle w:val="berschrift3"/>
       </w:pPr>
-      <w:bookmarkStart w:id="10" w:name="_Toc40026451"/>
+      <w:bookmarkStart w:id="10" w:name="_Toc40027925"/>
       <w:r>
         <w:t xml:space="preserve">2.1.1.4 World </w:t>
       </w:r>
@@ -2507,7 +2504,7 @@
           <w:tab w:val="left" w:pos="1848"/>
         </w:tabs>
       </w:pPr>
-      <w:bookmarkStart w:id="11" w:name="_Toc40026452"/>
+      <w:bookmarkStart w:id="11" w:name="_Toc40027926"/>
       <w:r>
         <w:t xml:space="preserve">2.1.1.5 </w:t>
       </w:r>
@@ -2533,7 +2530,7 @@
           <w:szCs w:val="28"/>
         </w:rPr>
       </w:pPr>
-      <w:bookmarkStart w:id="12" w:name="_Toc40026453"/>
+      <w:bookmarkStart w:id="12" w:name="_Toc40027927"/>
       <w:r>
         <w:rPr>
           <w:sz w:val="28"/>
@@ -2548,18 +2545,34 @@
       <w:pPr>
         <w:pStyle w:val="berschrift3"/>
       </w:pPr>
-      <w:bookmarkStart w:id="13" w:name="_Toc40026454"/>
+      <w:bookmarkStart w:id="13" w:name="_Toc40027928"/>
       <w:r>
         <w:t>2.1.2.1 Kingdom</w:t>
       </w:r>
+      <w:r>
+        <w:t xml:space="preserve"> </w:t>
+      </w:r>
+      <w:proofErr w:type="spellStart"/>
+      <w:r>
+        <w:t>Two</w:t>
+      </w:r>
+      <w:proofErr w:type="spellEnd"/>
+      <w:r>
+        <w:t xml:space="preserve"> </w:t>
+      </w:r>
+      <w:proofErr w:type="spellStart"/>
+      <w:r>
+        <w:t>Crowns</w:t>
+      </w:r>
       <w:bookmarkEnd w:id="13"/>
+      <w:proofErr w:type="spellEnd"/>
     </w:p>
     <w:p/>
     <w:p>
       <w:pPr>
         <w:pStyle w:val="berschrift3"/>
       </w:pPr>
-      <w:bookmarkStart w:id="14" w:name="_Toc40026455"/>
+      <w:bookmarkStart w:id="14" w:name="_Toc40027929"/>
       <w:r>
         <w:t xml:space="preserve">2.1.2.2 Eastern </w:t>
       </w:r>
@@ -2579,7 +2592,7 @@
           <w:szCs w:val="28"/>
         </w:rPr>
       </w:pPr>
-      <w:bookmarkStart w:id="15" w:name="_Toc40026456"/>
+      <w:bookmarkStart w:id="15" w:name="_Toc40027930"/>
       <w:r>
         <w:rPr>
           <w:sz w:val="28"/>
@@ -2594,7 +2607,7 @@
       <w:pPr>
         <w:pStyle w:val="berschrift2"/>
       </w:pPr>
-      <w:bookmarkStart w:id="16" w:name="_Toc40026457"/>
+      <w:bookmarkStart w:id="16" w:name="_Toc40027931"/>
       <w:r>
         <w:t xml:space="preserve">2.2.1 </w:t>
       </w:r>
@@ -2612,7 +2625,7 @@
       <w:pPr>
         <w:pStyle w:val="berschrift3"/>
       </w:pPr>
-      <w:bookmarkStart w:id="17" w:name="_Toc40026458"/>
+      <w:bookmarkStart w:id="17" w:name="_Toc40027932"/>
       <w:r>
         <w:t>2.2.1.1 Minecraft</w:t>
       </w:r>
@@ -2643,7 +2656,7 @@
       <w:pPr>
         <w:pStyle w:val="berschrift3"/>
       </w:pPr>
-      <w:bookmarkStart w:id="18" w:name="_Toc40026459"/>
+      <w:bookmarkStart w:id="18" w:name="_Toc40027933"/>
       <w:r>
         <w:t>2.2.1.2 Terraria</w:t>
       </w:r>
@@ -2680,7 +2693,7 @@
       <w:pPr>
         <w:pStyle w:val="berschrift3"/>
       </w:pPr>
-      <w:bookmarkStart w:id="19" w:name="_Toc40026460"/>
+      <w:bookmarkStart w:id="19" w:name="_Toc40027934"/>
       <w:r>
         <w:t xml:space="preserve">2.2.1.3 World </w:t>
       </w:r>
@@ -2747,7 +2760,7 @@
       <w:pPr>
         <w:pStyle w:val="berschrift3"/>
       </w:pPr>
-      <w:bookmarkStart w:id="20" w:name="_Toc40026461"/>
+      <w:bookmarkStart w:id="20" w:name="_Toc40027935"/>
       <w:r>
         <w:t xml:space="preserve">2.2.1.4 </w:t>
       </w:r>
@@ -2801,7 +2814,7 @@
           <w:szCs w:val="28"/>
         </w:rPr>
       </w:pPr>
-      <w:bookmarkStart w:id="21" w:name="_Toc40026462"/>
+      <w:bookmarkStart w:id="21" w:name="_Toc40027936"/>
       <w:r>
         <w:rPr>
           <w:sz w:val="28"/>
@@ -2820,7 +2833,7 @@
       <w:pPr>
         <w:pStyle w:val="berschrift1"/>
       </w:pPr>
-      <w:bookmarkStart w:id="22" w:name="_Toc40026463"/>
+      <w:bookmarkStart w:id="22" w:name="_Toc40027937"/>
       <w:r>
         <w:t>Kapitel 3. Methodik</w:t>
       </w:r>
@@ -2831,7 +2844,7 @@
       <w:pPr>
         <w:pStyle w:val="berschrift1"/>
       </w:pPr>
-      <w:bookmarkStart w:id="23" w:name="_Toc40026464"/>
+      <w:bookmarkStart w:id="23" w:name="_Toc40027938"/>
       <w:r>
         <w:t>Kapitel 4. Durchführung</w:t>
       </w:r>
@@ -2842,7 +2855,7 @@
       <w:pPr>
         <w:pStyle w:val="berschrift1"/>
       </w:pPr>
-      <w:bookmarkStart w:id="24" w:name="_Toc40026465"/>
+      <w:bookmarkStart w:id="24" w:name="_Toc40027939"/>
       <w:r>
         <w:t>Kapitel 5. Ergebnisse und Zusammenfassung</w:t>
       </w:r>
@@ -2853,7 +2866,7 @@
       <w:pPr>
         <w:pStyle w:val="berschrift2"/>
       </w:pPr>
-      <w:bookmarkStart w:id="25" w:name="_Toc40026466"/>
+      <w:bookmarkStart w:id="25" w:name="_Toc40027940"/>
       <w:r>
         <w:lastRenderedPageBreak/>
         <w:t>5.1 Ergebnisse</w:t>
@@ -2865,7 +2878,7 @@
       <w:pPr>
         <w:pStyle w:val="berschrift2"/>
       </w:pPr>
-      <w:bookmarkStart w:id="26" w:name="_Toc40026467"/>
+      <w:bookmarkStart w:id="26" w:name="_Toc40027941"/>
       <w:r>
         <w:t>5.2 Zusammenfassung</w:t>
       </w:r>
@@ -3983,7 +3996,7 @@
 </file>
 
 <file path=customXml/itemProps1.xml><?xml version="1.0" encoding="utf-8"?>
-<ds:datastoreItem xmlns:ds="http://schemas.openxmlformats.org/officeDocument/2006/customXml" ds:itemID="{5D43122B-4DA6-489E-9BEC-63156A6A78D6}">
+<ds:datastoreItem xmlns:ds="http://schemas.openxmlformats.org/officeDocument/2006/customXml" ds:itemID="{9FA0EA9C-1D3A-4533-A032-268D35F38526}">
   <ds:schemaRefs>
     <ds:schemaRef ds:uri="http://schemas.openxmlformats.org/officeDocument/2006/bibliography"/>
   </ds:schemaRefs>

</xml_diff>